<commit_message>
Added the Health armor bar and rader
Also added the feature that empties them based on your health and armor amounts, and changed the font and updated the report
</commit_message>
<xml_diff>
--- a/TPS Project/Assets/Reports.docx
+++ b/TPS Project/Assets/Reports.docx
@@ -7,8 +7,8 @@
         <w:jc w:val="center"/>
         <w:rPr>
           <w:rFonts w:ascii="Arial Black" w:hAnsi="Arial Black"/>
-          <w:sz w:val="30"/>
-          <w:szCs w:val="30"/>
+          <w:sz w:val="36"/>
+          <w:szCs w:val="36"/>
           <w:lang w:val="en-US"/>
         </w:rPr>
       </w:pPr>
@@ -16,8 +16,8 @@
         <w:rPr>
           <w:rFonts w:ascii="Arial Black" w:hAnsi="Arial Black"/>
           <w:b/>
-          <w:sz w:val="30"/>
-          <w:szCs w:val="30"/>
+          <w:sz w:val="36"/>
+          <w:szCs w:val="36"/>
           <w:lang w:val="en-US"/>
         </w:rPr>
         <w:t>TPS Project Reports</w:t>
@@ -26,16 +26,16 @@
     <w:p>
       <w:pPr>
         <w:rPr>
-          <w:rFonts w:ascii="Arial" w:hAnsi="Arial" w:cs="Arial"/>
-          <w:b/>
+          <w:rFonts w:ascii="Times New Roman" w:hAnsi="Times New Roman" w:cs="Times New Roman"/>
           <w:i/>
-          <w:lang w:val="en-US"/>
-        </w:rPr>
-      </w:pPr>
-      <w:r>
-        <w:rPr>
-          <w:rFonts w:ascii="Arial" w:hAnsi="Arial" w:cs="Arial"/>
-          <w:b/>
+          <w:sz w:val="30"/>
+          <w:szCs w:val="30"/>
+          <w:lang w:val="en-US"/>
+        </w:rPr>
+      </w:pPr>
+      <w:r>
+        <w:rPr>
+          <w:rFonts w:ascii="Times New Roman" w:hAnsi="Times New Roman" w:cs="Times New Roman"/>
           <w:sz w:val="30"/>
           <w:szCs w:val="30"/>
           <w:lang w:val="en-US"/>
@@ -44,79 +44,78 @@
       </w:r>
       <w:r>
         <w:rPr>
-          <w:rFonts w:ascii="Arial" w:hAnsi="Arial" w:cs="Arial"/>
-          <w:b/>
+          <w:rFonts w:ascii="Times New Roman" w:hAnsi="Times New Roman" w:cs="Times New Roman"/>
           <w:i/>
-          <w:lang w:val="en-US"/>
-        </w:rPr>
-        <w:t>10/</w:t>
-      </w:r>
-      <w:r>
-        <w:rPr>
-          <w:rFonts w:ascii="Arial" w:hAnsi="Arial" w:cs="Arial"/>
-          <w:b/>
-          <w:i/>
-          <w:lang w:val="en-US"/>
-        </w:rPr>
-        <w:t>0</w:t>
-      </w:r>
-      <w:r>
-        <w:rPr>
-          <w:rFonts w:ascii="Arial" w:hAnsi="Arial" w:cs="Arial"/>
-          <w:b/>
-          <w:i/>
-          <w:lang w:val="en-US"/>
-        </w:rPr>
-        <w:t>7/2018, 21:23</w:t>
+          <w:sz w:val="30"/>
+          <w:szCs w:val="30"/>
+          <w:lang w:val="en-US"/>
+        </w:rPr>
+        <w:t>10/07/2018, 21:23</w:t>
       </w:r>
     </w:p>
     <w:p>
       <w:pPr>
         <w:rPr>
-          <w:rFonts w:ascii="Arial" w:hAnsi="Arial" w:cs="Arial"/>
-          <w:lang w:val="en-US"/>
-        </w:rPr>
-      </w:pPr>
-      <w:r>
-        <w:rPr>
-          <w:rFonts w:ascii="Arial" w:hAnsi="Arial" w:cs="Arial"/>
-          <w:lang w:val="en-US"/>
-        </w:rPr>
-        <w:t xml:space="preserve">I just implemented the function that gets players and </w:t>
-      </w:r>
-      <w:r>
-        <w:rPr>
-          <w:rFonts w:ascii="Arial" w:hAnsi="Arial" w:cs="Arial"/>
-          <w:lang w:val="en-US"/>
-        </w:rPr>
-        <w:t>NPCs, although I still have to test it on the Player, but for now I can’t until I further develop the NPC AI to allow them to have a gun and shoot the player, it works fine on the NPCs, but I still have to implement an animation for when they die, for now they just destroy themselves when health is equal or less than 0.</w:t>
+          <w:rFonts w:ascii="Times New Roman" w:hAnsi="Times New Roman" w:cs="Times New Roman"/>
+          <w:sz w:val="30"/>
+          <w:szCs w:val="30"/>
+          <w:lang w:val="en-US"/>
+        </w:rPr>
+      </w:pPr>
+      <w:r>
+        <w:rPr>
+          <w:rFonts w:ascii="Times New Roman" w:hAnsi="Times New Roman" w:cs="Times New Roman"/>
+          <w:sz w:val="30"/>
+          <w:szCs w:val="30"/>
+          <w:lang w:val="en-US"/>
+        </w:rPr>
+        <w:t>I just implemented the function that gets players and NPCs, although I still have to test it on the Player, but for now I can’t until I further develop the NPC AI to allow them to have a gun and shoot the player, it works fine on the NPCs, but I still have to implement an animation for when they die, for now they just destroy themselves when health is equal or less than 0.</w:t>
       </w:r>
     </w:p>
     <w:p>
       <w:pPr>
         <w:rPr>
-          <w:rFonts w:ascii="Arial" w:hAnsi="Arial" w:cs="Arial"/>
-          <w:lang w:val="en-US"/>
-        </w:rPr>
-      </w:pPr>
-      <w:r>
-        <w:rPr>
-          <w:rFonts w:ascii="Arial" w:hAnsi="Arial" w:cs="Arial"/>
-          <w:lang w:val="en-US"/>
-        </w:rPr>
-        <w:t>I still have to implement a shooting animation/effect and a suitable animation for when the player holds an AK 47 and one for when he runs with it.</w:t>
+          <w:rFonts w:ascii="Times New Roman" w:hAnsi="Times New Roman" w:cs="Times New Roman"/>
+          <w:sz w:val="30"/>
+          <w:szCs w:val="30"/>
+          <w:lang w:val="en-US"/>
+        </w:rPr>
+      </w:pPr>
+      <w:r>
+        <w:rPr>
+          <w:rFonts w:ascii="Times New Roman" w:hAnsi="Times New Roman" w:cs="Times New Roman"/>
+          <w:sz w:val="30"/>
+          <w:szCs w:val="30"/>
+          <w:lang w:val="en-US"/>
+        </w:rPr>
+        <w:t>I still have to implement a shooting animation/effect and a suitable animation for when the player holds an AK 47 and one fo</w:t>
+      </w:r>
+      <w:bookmarkStart w:id="0" w:name="_GoBack"/>
+      <w:bookmarkEnd w:id="0"/>
+      <w:r>
+        <w:rPr>
+          <w:rFonts w:ascii="Times New Roman" w:hAnsi="Times New Roman" w:cs="Times New Roman"/>
+          <w:sz w:val="30"/>
+          <w:szCs w:val="30"/>
+          <w:lang w:val="en-US"/>
+        </w:rPr>
+        <w:t>r when he runs with it.</w:t>
       </w:r>
     </w:p>
     <w:p>
       <w:pPr>
         <w:rPr>
-          <w:rFonts w:ascii="Arial" w:hAnsi="Arial" w:cs="Arial"/>
-          <w:lang w:val="en-US"/>
-        </w:rPr>
-      </w:pPr>
-      <w:r>
-        <w:rPr>
-          <w:rFonts w:ascii="Arial" w:hAnsi="Arial" w:cs="Arial"/>
+          <w:rFonts w:ascii="Times New Roman" w:hAnsi="Times New Roman" w:cs="Times New Roman"/>
+          <w:sz w:val="30"/>
+          <w:szCs w:val="30"/>
+          <w:lang w:val="en-US"/>
+        </w:rPr>
+      </w:pPr>
+      <w:r>
+        <w:rPr>
+          <w:rFonts w:ascii="Times New Roman" w:hAnsi="Times New Roman" w:cs="Times New Roman"/>
+          <w:sz w:val="30"/>
+          <w:szCs w:val="30"/>
           <w:lang w:val="en-US"/>
         </w:rPr>
         <w:t>Anis.</w:t>
@@ -125,7 +124,9 @@
     <w:p>
       <w:pPr>
         <w:rPr>
-          <w:rFonts w:ascii="Arial" w:hAnsi="Arial" w:cs="Arial"/>
+          <w:rFonts w:ascii="Times New Roman" w:hAnsi="Times New Roman" w:cs="Times New Roman"/>
+          <w:sz w:val="30"/>
+          <w:szCs w:val="30"/>
           <w:lang w:val="en-US"/>
         </w:rPr>
       </w:pPr>
@@ -133,55 +134,150 @@
     <w:p>
       <w:pPr>
         <w:rPr>
-          <w:rFonts w:ascii="Arial" w:hAnsi="Arial" w:cs="Arial"/>
-          <w:b/>
+          <w:rFonts w:ascii="Times New Roman" w:hAnsi="Times New Roman" w:cs="Times New Roman"/>
           <w:i/>
-          <w:lang w:val="en-US"/>
-        </w:rPr>
-      </w:pPr>
-      <w:r>
-        <w:rPr>
-          <w:rFonts w:ascii="Arial" w:hAnsi="Arial" w:cs="Arial"/>
-          <w:b/>
+          <w:sz w:val="30"/>
+          <w:szCs w:val="30"/>
+          <w:lang w:val="en-US"/>
+        </w:rPr>
+      </w:pPr>
+      <w:r>
+        <w:rPr>
+          <w:rFonts w:ascii="Times New Roman" w:hAnsi="Times New Roman" w:cs="Times New Roman"/>
           <w:i/>
-          <w:lang w:val="en-US"/>
-        </w:rPr>
-        <w:t>1</w:t>
-      </w:r>
-      <w:bookmarkStart w:id="0" w:name="_GoBack"/>
-      <w:r>
-        <w:rPr>
-          <w:rFonts w:ascii="Arial" w:hAnsi="Arial" w:cs="Arial"/>
-          <w:b/>
-          <w:i/>
-          <w:lang w:val="en-US"/>
-        </w:rPr>
-        <w:t>2</w:t>
-      </w:r>
-      <w:bookmarkEnd w:id="0"/>
-      <w:r>
-        <w:rPr>
-          <w:rFonts w:ascii="Arial" w:hAnsi="Arial" w:cs="Arial"/>
-          <w:b/>
-          <w:i/>
-          <w:lang w:val="en-US"/>
-        </w:rPr>
-        <w:t>/7/2018, 00:14</w:t>
+          <w:sz w:val="30"/>
+          <w:szCs w:val="30"/>
+          <w:lang w:val="en-US"/>
+        </w:rPr>
+        <w:t>12/7/2018, 00:14</w:t>
       </w:r>
     </w:p>
     <w:p>
       <w:pPr>
         <w:rPr>
-          <w:rFonts w:ascii="Arial" w:hAnsi="Arial" w:cs="Arial"/>
-          <w:lang w:val="en-US"/>
-        </w:rPr>
-      </w:pPr>
-      <w:r>
-        <w:rPr>
-          <w:rFonts w:ascii="Arial" w:hAnsi="Arial" w:cs="Arial"/>
+          <w:rFonts w:ascii="Times New Roman" w:hAnsi="Times New Roman" w:cs="Times New Roman"/>
+          <w:sz w:val="30"/>
+          <w:szCs w:val="30"/>
+          <w:lang w:val="en-US"/>
+        </w:rPr>
+      </w:pPr>
+      <w:r>
+        <w:rPr>
+          <w:rFonts w:ascii="Times New Roman" w:hAnsi="Times New Roman" w:cs="Times New Roman"/>
+          <w:sz w:val="30"/>
+          <w:szCs w:val="30"/>
           <w:lang w:val="en-US"/>
         </w:rPr>
         <w:t>Changed the graphics, added color correction and other Post Processing effects, I also started designing the HUD, for now I’m going to implement the health bar, the radar and an armor bar in the game. I also changed the organization of the HUD (which only contained a crosshair ‘till now).</w:t>
+      </w:r>
+    </w:p>
+    <w:p>
+      <w:pPr>
+        <w:rPr>
+          <w:rFonts w:ascii="Times New Roman" w:hAnsi="Times New Roman" w:cs="Times New Roman"/>
+          <w:i/>
+          <w:sz w:val="30"/>
+          <w:szCs w:val="30"/>
+          <w:lang w:val="en-US"/>
+        </w:rPr>
+      </w:pPr>
+      <w:r>
+        <w:rPr>
+          <w:rFonts w:ascii="Times New Roman" w:hAnsi="Times New Roman" w:cs="Times New Roman"/>
+          <w:sz w:val="30"/>
+          <w:szCs w:val="30"/>
+          <w:lang w:val="en-US"/>
+        </w:rPr>
+        <w:t>Anis</w:t>
+      </w:r>
+      <w:r>
+        <w:rPr>
+          <w:rFonts w:ascii="Times New Roman" w:hAnsi="Times New Roman" w:cs="Times New Roman"/>
+          <w:i/>
+          <w:sz w:val="30"/>
+          <w:szCs w:val="30"/>
+          <w:lang w:val="en-US"/>
+        </w:rPr>
+        <w:t xml:space="preserve"> </w:t>
+      </w:r>
+    </w:p>
+    <w:p>
+      <w:pPr>
+        <w:rPr>
+          <w:rFonts w:ascii="Times New Roman" w:hAnsi="Times New Roman" w:cs="Times New Roman"/>
+          <w:i/>
+          <w:sz w:val="30"/>
+          <w:szCs w:val="30"/>
+          <w:lang w:val="en-US"/>
+        </w:rPr>
+      </w:pPr>
+      <w:r>
+        <w:rPr>
+          <w:rFonts w:ascii="Times New Roman" w:hAnsi="Times New Roman" w:cs="Times New Roman"/>
+          <w:i/>
+          <w:sz w:val="30"/>
+          <w:szCs w:val="30"/>
+          <w:lang w:val="en-US"/>
+        </w:rPr>
+        <w:t>00:44</w:t>
+      </w:r>
+    </w:p>
+    <w:p>
+      <w:pPr>
+        <w:rPr>
+          <w:rFonts w:ascii="Times New Roman" w:hAnsi="Times New Roman" w:cs="Times New Roman"/>
+          <w:sz w:val="30"/>
+          <w:szCs w:val="30"/>
+          <w:lang w:val="en-US"/>
+        </w:rPr>
+      </w:pPr>
+      <w:r>
+        <w:rPr>
+          <w:rFonts w:ascii="Times New Roman" w:hAnsi="Times New Roman" w:cs="Times New Roman"/>
+          <w:sz w:val="30"/>
+          <w:szCs w:val="30"/>
+          <w:lang w:val="en-US"/>
+        </w:rPr>
+        <w:t xml:space="preserve">Added the health bar and armor bar, also the empty radar. I also implemented the function that fills the bars based on health/armor, and the armor feature. Also tested the take damage function on the player via a </w:t>
+      </w:r>
+      <w:proofErr w:type="spellStart"/>
+      <w:r>
+        <w:rPr>
+          <w:rFonts w:ascii="Times New Roman" w:hAnsi="Times New Roman" w:cs="Times New Roman"/>
+          <w:sz w:val="30"/>
+          <w:szCs w:val="30"/>
+          <w:lang w:val="en-US"/>
+        </w:rPr>
+        <w:t>bool</w:t>
+      </w:r>
+      <w:proofErr w:type="spellEnd"/>
+      <w:r>
+        <w:rPr>
+          <w:rFonts w:ascii="Times New Roman" w:hAnsi="Times New Roman" w:cs="Times New Roman"/>
+          <w:sz w:val="30"/>
+          <w:szCs w:val="30"/>
+          <w:lang w:val="en-US"/>
+        </w:rPr>
+        <w:t xml:space="preserve"> that makes the player take damage if true and it works.</w:t>
+      </w:r>
+    </w:p>
+    <w:p>
+      <w:pPr>
+        <w:rPr>
+          <w:rFonts w:ascii="Times New Roman" w:hAnsi="Times New Roman" w:cs="Times New Roman"/>
+          <w:sz w:val="30"/>
+          <w:szCs w:val="30"/>
+          <w:lang w:val="en-US"/>
+        </w:rPr>
+      </w:pPr>
+      <w:r>
+        <w:rPr>
+          <w:rFonts w:ascii="Times New Roman" w:hAnsi="Times New Roman" w:cs="Times New Roman"/>
+          <w:sz w:val="30"/>
+          <w:szCs w:val="30"/>
+          <w:lang w:val="en-US"/>
+        </w:rPr>
+        <w:t>Anis.</w:t>
       </w:r>
     </w:p>
     <w:p>

</xml_diff>

<commit_message>
Added force when shooting to an object
Also update report
</commit_message>
<xml_diff>
--- a/TPS Project/Assets/Reports.docx
+++ b/TPS Project/Assets/Reports.docx
@@ -202,6 +202,15 @@
       <w:r>
         <w:rPr>
           <w:rFonts w:ascii="Times New Roman" w:hAnsi="Times New Roman" w:cs="Times New Roman"/>
+          <w:sz w:val="30"/>
+          <w:szCs w:val="30"/>
+          <w:lang w:val="en-US"/>
+        </w:rPr>
+        <w:t>.</w:t>
+      </w:r>
+      <w:r>
+        <w:rPr>
+          <w:rFonts w:ascii="Times New Roman" w:hAnsi="Times New Roman" w:cs="Times New Roman"/>
           <w:i/>
           <w:sz w:val="30"/>
           <w:szCs w:val="30"/>
@@ -247,7 +256,27 @@
           <w:szCs w:val="30"/>
           <w:lang w:val="en-US"/>
         </w:rPr>
-        <w:t>Added the health bar and armor bar, also the empty radar. I also implemented the function that fills the bars based on health/armor, and the armor feature. Also tested the take damage function on the player via a bool that makes the player take damage if true and it works.</w:t>
+        <w:t xml:space="preserve">Added the health bar and armor bar, also the empty radar. I also implemented the function that fills the bars based on health/armor, and the armor feature. Also tested the take damage function on the player via a </w:t>
+      </w:r>
+      <w:proofErr w:type="spellStart"/>
+      <w:r>
+        <w:rPr>
+          <w:rFonts w:ascii="Times New Roman" w:hAnsi="Times New Roman" w:cs="Times New Roman"/>
+          <w:sz w:val="30"/>
+          <w:szCs w:val="30"/>
+          <w:lang w:val="en-US"/>
+        </w:rPr>
+        <w:t>bool</w:t>
+      </w:r>
+      <w:proofErr w:type="spellEnd"/>
+      <w:r>
+        <w:rPr>
+          <w:rFonts w:ascii="Times New Roman" w:hAnsi="Times New Roman" w:cs="Times New Roman"/>
+          <w:sz w:val="30"/>
+          <w:szCs w:val="30"/>
+          <w:lang w:val="en-US"/>
+        </w:rPr>
+        <w:t xml:space="preserve"> that makes the player take damage if true and it works.</w:t>
       </w:r>
     </w:p>
     <w:p>
@@ -325,6 +354,143 @@
         <w:tab/>
         <w:t>. Also added death animation for both players and NPCs. Changed the NPC model to a humanoid model, so it won’t be confused with the player, also changed the camera angle while aiming so the player can actually see what he’s aiming at.</w:t>
       </w:r>
+    </w:p>
+    <w:p>
+      <w:pPr>
+        <w:rPr>
+          <w:rFonts w:ascii="Times New Roman" w:hAnsi="Times New Roman" w:cs="Times New Roman"/>
+          <w:i/>
+          <w:sz w:val="30"/>
+          <w:szCs w:val="30"/>
+          <w:lang w:val="en-US"/>
+        </w:rPr>
+      </w:pPr>
+      <w:r>
+        <w:rPr>
+          <w:rFonts w:ascii="Times New Roman" w:hAnsi="Times New Roman" w:cs="Times New Roman"/>
+          <w:sz w:val="30"/>
+          <w:szCs w:val="30"/>
+          <w:lang w:val="en-US"/>
+        </w:rPr>
+        <w:t>Anis</w:t>
+      </w:r>
+      <w:r>
+        <w:rPr>
+          <w:rFonts w:ascii="Times New Roman" w:hAnsi="Times New Roman" w:cs="Times New Roman"/>
+          <w:sz w:val="30"/>
+          <w:szCs w:val="30"/>
+          <w:lang w:val="en-US"/>
+        </w:rPr>
+        <w:t>.</w:t>
+      </w:r>
+      <w:r>
+        <w:rPr>
+          <w:rFonts w:ascii="Times New Roman" w:hAnsi="Times New Roman" w:cs="Times New Roman"/>
+          <w:i/>
+          <w:sz w:val="30"/>
+          <w:szCs w:val="30"/>
+          <w:lang w:val="en-US"/>
+        </w:rPr>
+        <w:t xml:space="preserve"> </w:t>
+      </w:r>
+    </w:p>
+    <w:p>
+      <w:pPr>
+        <w:rPr>
+          <w:rFonts w:ascii="Times New Roman" w:hAnsi="Times New Roman" w:cs="Times New Roman"/>
+          <w:sz w:val="30"/>
+          <w:szCs w:val="30"/>
+          <w:lang w:val="en-US"/>
+        </w:rPr>
+      </w:pPr>
+    </w:p>
+    <w:p>
+      <w:pPr>
+        <w:rPr>
+          <w:rFonts w:ascii="Times New Roman" w:hAnsi="Times New Roman" w:cs="Times New Roman"/>
+          <w:sz w:val="30"/>
+          <w:szCs w:val="30"/>
+          <w:lang w:val="en-US"/>
+        </w:rPr>
+      </w:pPr>
+      <w:r>
+        <w:rPr>
+          <w:rFonts w:ascii="Times New Roman" w:hAnsi="Times New Roman" w:cs="Times New Roman"/>
+          <w:sz w:val="30"/>
+          <w:szCs w:val="30"/>
+          <w:lang w:val="en-US"/>
+        </w:rPr>
+        <w:lastRenderedPageBreak/>
+        <w:t>14/7/2018:</w:t>
+      </w:r>
+    </w:p>
+    <w:p>
+      <w:pPr>
+        <w:rPr>
+          <w:rFonts w:ascii="Times New Roman" w:hAnsi="Times New Roman" w:cs="Times New Roman"/>
+          <w:sz w:val="30"/>
+          <w:szCs w:val="30"/>
+          <w:lang w:val="en-US"/>
+        </w:rPr>
+      </w:pPr>
+      <w:r>
+        <w:rPr>
+          <w:rFonts w:ascii="Times New Roman" w:hAnsi="Times New Roman" w:cs="Times New Roman"/>
+          <w:sz w:val="30"/>
+          <w:szCs w:val="30"/>
+          <w:lang w:val="en-US"/>
+        </w:rPr>
+        <w:t>Added the loading stats from save file feature, also added that when the player shoots some force is added to the target, it was previously done via script on the target, but it’s less efficient and slower.</w:t>
+      </w:r>
+    </w:p>
+    <w:p>
+      <w:pPr>
+        <w:rPr>
+          <w:rFonts w:ascii="Times New Roman" w:hAnsi="Times New Roman" w:cs="Times New Roman"/>
+          <w:i/>
+          <w:sz w:val="30"/>
+          <w:szCs w:val="30"/>
+          <w:lang w:val="en-US"/>
+        </w:rPr>
+      </w:pPr>
+      <w:r>
+        <w:rPr>
+          <w:rFonts w:ascii="Times New Roman" w:hAnsi="Times New Roman" w:cs="Times New Roman"/>
+          <w:sz w:val="30"/>
+          <w:szCs w:val="30"/>
+          <w:lang w:val="en-US"/>
+        </w:rPr>
+        <w:t>Anis</w:t>
+      </w:r>
+      <w:r>
+        <w:rPr>
+          <w:rFonts w:ascii="Times New Roman" w:hAnsi="Times New Roman" w:cs="Times New Roman"/>
+          <w:sz w:val="30"/>
+          <w:szCs w:val="30"/>
+          <w:lang w:val="en-US"/>
+        </w:rPr>
+        <w:t>.</w:t>
+      </w:r>
+      <w:r>
+        <w:rPr>
+          <w:rFonts w:ascii="Times New Roman" w:hAnsi="Times New Roman" w:cs="Times New Roman"/>
+          <w:i/>
+          <w:sz w:val="30"/>
+          <w:szCs w:val="30"/>
+          <w:lang w:val="en-US"/>
+        </w:rPr>
+        <w:t xml:space="preserve"> </w:t>
+      </w:r>
+    </w:p>
+    <w:p>
+      <w:pPr>
+        <w:rPr>
+          <w:rFonts w:ascii="Times New Roman" w:hAnsi="Times New Roman" w:cs="Times New Roman"/>
+          <w:sz w:val="30"/>
+          <w:szCs w:val="30"/>
+          <w:lang w:val="en-US"/>
+        </w:rPr>
+      </w:pPr>
       <w:bookmarkStart w:id="0" w:name="_GoBack"/>
       <w:bookmarkEnd w:id="0"/>
     </w:p>

</xml_diff>

<commit_message>
Adde save funcionality, updated report
</commit_message>
<xml_diff>
--- a/TPS Project/Assets/Reports.docx
+++ b/TPS Project/Assets/Reports.docx
@@ -256,27 +256,7 @@
           <w:szCs w:val="30"/>
           <w:lang w:val="en-US"/>
         </w:rPr>
-        <w:t xml:space="preserve">Added the health bar and armor bar, also the empty radar. I also implemented the function that fills the bars based on health/armor, and the armor feature. Also tested the take damage function on the player via a </w:t>
-      </w:r>
-      <w:proofErr w:type="spellStart"/>
-      <w:r>
-        <w:rPr>
-          <w:rFonts w:ascii="Times New Roman" w:hAnsi="Times New Roman" w:cs="Times New Roman"/>
-          <w:sz w:val="30"/>
-          <w:szCs w:val="30"/>
-          <w:lang w:val="en-US"/>
-        </w:rPr>
-        <w:t>bool</w:t>
-      </w:r>
-      <w:proofErr w:type="spellEnd"/>
-      <w:r>
-        <w:rPr>
-          <w:rFonts w:ascii="Times New Roman" w:hAnsi="Times New Roman" w:cs="Times New Roman"/>
-          <w:sz w:val="30"/>
-          <w:szCs w:val="30"/>
-          <w:lang w:val="en-US"/>
-        </w:rPr>
-        <w:t xml:space="preserve"> that makes the player take damage if true and it works.</w:t>
+        <w:t>Added the health bar and armor bar, also the empty radar. I also implemented the function that fills the bars based on health/armor, and the armor feature. Also tested the take damage function on the player via a bool that makes the player take damage if true and it works.</w:t>
       </w:r>
     </w:p>
     <w:p>
@@ -562,31 +542,7 @@
           <w:szCs w:val="30"/>
           <w:lang w:val="en-US"/>
         </w:rPr>
-        <w:t xml:space="preserve"> REMINDER: To make a sound NOT pause when game is paused, give it the tag “</w:t>
-      </w:r>
-      <w:proofErr w:type="spellStart"/>
-      <w:r>
-        <w:rPr>
-          <w:rFonts w:ascii="Times New Roman" w:hAnsi="Times New Roman" w:cs="Times New Roman"/>
-          <w:b/>
-          <w:color w:val="FF0000"/>
-          <w:sz w:val="30"/>
-          <w:szCs w:val="30"/>
-          <w:lang w:val="en-US"/>
-        </w:rPr>
-        <w:t>pauseSource</w:t>
-      </w:r>
-      <w:proofErr w:type="spellEnd"/>
-      <w:r>
-        <w:rPr>
-          <w:rFonts w:ascii="Times New Roman" w:hAnsi="Times New Roman" w:cs="Times New Roman"/>
-          <w:b/>
-          <w:color w:val="FF0000"/>
-          <w:sz w:val="30"/>
-          <w:szCs w:val="30"/>
-          <w:lang w:val="en-US"/>
-        </w:rPr>
-        <w:t>”.</w:t>
+        <w:t xml:space="preserve"> REMINDER: To make a sound NOT pause when game is paused, give it the tag “pauseSource”.</w:t>
       </w:r>
     </w:p>
     <w:p>
@@ -620,17 +576,101 @@
     <w:p>
       <w:pPr>
         <w:rPr>
-          <w:lang w:val="en-US"/>
-        </w:rPr>
-      </w:pPr>
-      <w:r>
-        <w:rPr>
+          <w:rFonts w:ascii="Times New Roman" w:hAnsi="Times New Roman" w:cs="Times New Roman"/>
+          <w:sz w:val="30"/>
+          <w:szCs w:val="30"/>
+          <w:lang w:val="en-US"/>
+        </w:rPr>
+      </w:pPr>
+      <w:r>
+        <w:rPr>
+          <w:rFonts w:ascii="Times New Roman" w:hAnsi="Times New Roman" w:cs="Times New Roman"/>
+          <w:sz w:val="30"/>
+          <w:szCs w:val="30"/>
+          <w:lang w:val="en-US"/>
+        </w:rPr>
+        <w:t>Anis.</w:t>
+      </w:r>
+    </w:p>
+    <w:p>
+      <w:pPr>
+        <w:rPr>
+          <w:rFonts w:ascii="Times New Roman" w:hAnsi="Times New Roman" w:cs="Times New Roman"/>
+          <w:i/>
+          <w:sz w:val="30"/>
+          <w:szCs w:val="30"/>
+          <w:lang w:val="en-US"/>
+        </w:rPr>
+      </w:pPr>
+      <w:r>
+        <w:rPr>
+          <w:rFonts w:ascii="Times New Roman" w:hAnsi="Times New Roman" w:cs="Times New Roman"/>
+          <w:i/>
+          <w:sz w:val="30"/>
+          <w:szCs w:val="30"/>
+          <w:lang w:val="en-US"/>
+        </w:rPr>
+        <w:t>16/7/2018:</w:t>
+      </w:r>
+    </w:p>
+    <w:p>
+      <w:pPr>
+        <w:rPr>
+          <w:rFonts w:ascii="Times New Roman" w:hAnsi="Times New Roman" w:cs="Times New Roman"/>
+          <w:sz w:val="30"/>
+          <w:szCs w:val="30"/>
+          <w:lang w:val="en-US"/>
+        </w:rPr>
+      </w:pPr>
+      <w:r>
+        <w:rPr>
+          <w:rFonts w:ascii="Times New Roman" w:hAnsi="Times New Roman" w:cs="Times New Roman"/>
+          <w:sz w:val="30"/>
+          <w:szCs w:val="30"/>
+          <w:lang w:val="en-US"/>
+        </w:rPr>
+        <w:t>Added a Save functionality, pause menu buttons “Resume”, “Quit” and “Save”, they also work. For now I only save/load health and Armor, so I need to extend it to Money, Rep, Rank, Ammos, Guns (that needs a lot more work though since for now there isn’t a script that controls which gun the player has).</w:t>
+      </w:r>
+    </w:p>
+    <w:p>
+      <w:pPr>
+        <w:rPr>
+          <w:rFonts w:ascii="Times New Roman" w:hAnsi="Times New Roman" w:cs="Times New Roman"/>
+          <w:sz w:val="30"/>
+          <w:szCs w:val="30"/>
+          <w:lang w:val="en-US"/>
+        </w:rPr>
+      </w:pPr>
+    </w:p>
+    <w:p>
+      <w:pPr>
+        <w:rPr>
+          <w:rFonts w:ascii="Times New Roman" w:hAnsi="Times New Roman" w:cs="Times New Roman"/>
+          <w:sz w:val="30"/>
+          <w:szCs w:val="30"/>
+          <w:lang w:val="en-US"/>
+        </w:rPr>
+      </w:pPr>
+      <w:r>
+        <w:rPr>
+          <w:rFonts w:ascii="Times New Roman" w:hAnsi="Times New Roman" w:cs="Times New Roman"/>
+          <w:sz w:val="30"/>
+          <w:szCs w:val="30"/>
           <w:lang w:val="en-US"/>
         </w:rPr>
         <w:t>Anis.</w:t>
       </w:r>
       <w:bookmarkStart w:id="0" w:name="_GoBack"/>
       <w:bookmarkEnd w:id="0"/>
+    </w:p>
+    <w:p>
+      <w:pPr>
+        <w:rPr>
+          <w:sz w:val="30"/>
+          <w:szCs w:val="30"/>
+          <w:lang w:val="en-US"/>
+        </w:rPr>
+      </w:pPr>
     </w:p>
     <w:p>
       <w:pPr>

</xml_diff>

<commit_message>
Fixed Aiming freely for NPCs
Need to add shooting etc.
</commit_message>
<xml_diff>
--- a/TPS Project/Assets/Reports.docx
+++ b/TPS Project/Assets/Reports.docx
@@ -649,55 +649,95 @@
         </w:rPr>
         <w:t xml:space="preserve"> function</w:t>
       </w:r>
+      <w:r>
+        <w:rPr>
+          <w:rFonts w:ascii="Times New Roman" w:hAnsi="Times New Roman" w:cs="Times New Roman"/>
+          <w:sz w:val="30"/>
+          <w:szCs w:val="30"/>
+          <w:lang w:val="en-US"/>
+        </w:rPr>
+        <w:t xml:space="preserve"> to Ammos, Guns (that needs a lot more work though since for now there isn’t a script that con</w:t>
+      </w:r>
+      <w:r>
+        <w:rPr>
+          <w:rFonts w:ascii="Times New Roman" w:hAnsi="Times New Roman" w:cs="Times New Roman"/>
+          <w:sz w:val="30"/>
+          <w:szCs w:val="30"/>
+          <w:lang w:val="en-US"/>
+        </w:rPr>
+        <w:t>trols which gun the player has) etc.</w:t>
+      </w:r>
+    </w:p>
+    <w:p>
+      <w:pPr>
+        <w:rPr>
+          <w:rFonts w:ascii="Times New Roman" w:hAnsi="Times New Roman" w:cs="Times New Roman"/>
+          <w:sz w:val="30"/>
+          <w:szCs w:val="30"/>
+          <w:lang w:val="en-US"/>
+        </w:rPr>
+      </w:pPr>
+    </w:p>
+    <w:p>
+      <w:pPr>
+        <w:rPr>
+          <w:rFonts w:ascii="Times New Roman" w:hAnsi="Times New Roman" w:cs="Times New Roman"/>
+          <w:sz w:val="30"/>
+          <w:szCs w:val="30"/>
+          <w:lang w:val="en-US"/>
+        </w:rPr>
+      </w:pPr>
+      <w:r>
+        <w:rPr>
+          <w:rFonts w:ascii="Times New Roman" w:hAnsi="Times New Roman" w:cs="Times New Roman"/>
+          <w:sz w:val="30"/>
+          <w:szCs w:val="30"/>
+          <w:lang w:val="en-US"/>
+        </w:rPr>
+        <w:t>Anis.</w:t>
+      </w:r>
+    </w:p>
+    <w:p>
+      <w:pPr>
+        <w:rPr>
+          <w:rFonts w:ascii="Times New Roman" w:hAnsi="Times New Roman" w:cs="Times New Roman"/>
+          <w:i/>
+          <w:sz w:val="30"/>
+          <w:szCs w:val="30"/>
+          <w:lang w:val="en-US"/>
+        </w:rPr>
+      </w:pPr>
+      <w:r>
+        <w:rPr>
+          <w:rFonts w:ascii="Times New Roman" w:hAnsi="Times New Roman" w:cs="Times New Roman"/>
+          <w:i/>
+          <w:sz w:val="30"/>
+          <w:szCs w:val="30"/>
+          <w:lang w:val="en-US"/>
+        </w:rPr>
+        <w:t>18/7/2018:</w:t>
+      </w:r>
+    </w:p>
+    <w:p>
+      <w:pPr>
+        <w:rPr>
+          <w:rFonts w:ascii="Times New Roman" w:hAnsi="Times New Roman" w:cs="Times New Roman"/>
+          <w:sz w:val="30"/>
+          <w:szCs w:val="30"/>
+          <w:lang w:val="en-US"/>
+        </w:rPr>
+      </w:pPr>
+      <w:r>
+        <w:rPr>
+          <w:rFonts w:ascii="Times New Roman" w:hAnsi="Times New Roman" w:cs="Times New Roman"/>
+          <w:sz w:val="30"/>
+          <w:szCs w:val="30"/>
+          <w:lang w:val="en-US"/>
+        </w:rPr>
+        <w:t>Cleaned some code and added NPC Aiming (need to give it a gun, and need to make it aim freely!)</w:t>
+      </w:r>
       <w:bookmarkStart w:id="0" w:name="_GoBack"/>
       <w:bookmarkEnd w:id="0"/>
-      <w:r>
-        <w:rPr>
-          <w:rFonts w:ascii="Times New Roman" w:hAnsi="Times New Roman" w:cs="Times New Roman"/>
-          <w:sz w:val="30"/>
-          <w:szCs w:val="30"/>
-          <w:lang w:val="en-US"/>
-        </w:rPr>
-        <w:t xml:space="preserve"> to Ammos, Guns (that needs a lot more work though since for now there isn’t a script that con</w:t>
-      </w:r>
-      <w:r>
-        <w:rPr>
-          <w:rFonts w:ascii="Times New Roman" w:hAnsi="Times New Roman" w:cs="Times New Roman"/>
-          <w:sz w:val="30"/>
-          <w:szCs w:val="30"/>
-          <w:lang w:val="en-US"/>
-        </w:rPr>
-        <w:t>trols which gun the player has) etc.</w:t>
-      </w:r>
-    </w:p>
-    <w:p>
-      <w:pPr>
-        <w:rPr>
-          <w:rFonts w:ascii="Times New Roman" w:hAnsi="Times New Roman" w:cs="Times New Roman"/>
-          <w:sz w:val="30"/>
-          <w:szCs w:val="30"/>
-          <w:lang w:val="en-US"/>
-        </w:rPr>
-      </w:pPr>
-    </w:p>
-    <w:p>
-      <w:pPr>
-        <w:rPr>
-          <w:rFonts w:ascii="Times New Roman" w:hAnsi="Times New Roman" w:cs="Times New Roman"/>
-          <w:sz w:val="30"/>
-          <w:szCs w:val="30"/>
-          <w:lang w:val="en-US"/>
-        </w:rPr>
-      </w:pPr>
-      <w:r>
-        <w:rPr>
-          <w:rFonts w:ascii="Times New Roman" w:hAnsi="Times New Roman" w:cs="Times New Roman"/>
-          <w:sz w:val="30"/>
-          <w:szCs w:val="30"/>
-          <w:lang w:val="en-US"/>
-        </w:rPr>
-        <w:t>Anis.</w:t>
-      </w:r>
     </w:p>
     <w:p>
       <w:pPr>

</xml_diff>

<commit_message>
Updated reports and Updated gun switching system
</commit_message>
<xml_diff>
--- a/TPS Project/Assets/Reports.docx
+++ b/TPS Project/Assets/Reports.docx
@@ -256,7 +256,27 @@
           <w:szCs w:val="30"/>
           <w:lang w:val="en-US"/>
         </w:rPr>
-        <w:t>Added the health bar and armor bar, also the empty radar. I also implemented the function that fills the bars based on health/armor, and the armor feature. Also tested the take damage function on the player via a bool that makes the player take damage if true and it works.</w:t>
+        <w:t xml:space="preserve">Added the health bar and armor bar, also the empty radar. I also implemented the function that fills the bars based on health/armor, and the armor feature. Also tested the take damage function on the player via a </w:t>
+      </w:r>
+      <w:proofErr w:type="spellStart"/>
+      <w:r>
+        <w:rPr>
+          <w:rFonts w:ascii="Times New Roman" w:hAnsi="Times New Roman" w:cs="Times New Roman"/>
+          <w:sz w:val="30"/>
+          <w:szCs w:val="30"/>
+          <w:lang w:val="en-US"/>
+        </w:rPr>
+        <w:t>bool</w:t>
+      </w:r>
+      <w:proofErr w:type="spellEnd"/>
+      <w:r>
+        <w:rPr>
+          <w:rFonts w:ascii="Times New Roman" w:hAnsi="Times New Roman" w:cs="Times New Roman"/>
+          <w:sz w:val="30"/>
+          <w:szCs w:val="30"/>
+          <w:lang w:val="en-US"/>
+        </w:rPr>
+        <w:t xml:space="preserve"> that makes the player take damage if true and it works.</w:t>
       </w:r>
     </w:p>
     <w:p>
@@ -542,7 +562,31 @@
           <w:szCs w:val="30"/>
           <w:lang w:val="en-US"/>
         </w:rPr>
-        <w:t xml:space="preserve"> REMINDER: To make a sound NOT pause when game is paused, give it the tag “pauseSource”.</w:t>
+        <w:t xml:space="preserve"> REMINDER: To make a sound NOT pause when game is paused, give it the tag “</w:t>
+      </w:r>
+      <w:proofErr w:type="spellStart"/>
+      <w:r>
+        <w:rPr>
+          <w:rFonts w:ascii="Times New Roman" w:hAnsi="Times New Roman" w:cs="Times New Roman"/>
+          <w:b/>
+          <w:color w:val="FF0000"/>
+          <w:sz w:val="30"/>
+          <w:szCs w:val="30"/>
+          <w:lang w:val="en-US"/>
+        </w:rPr>
+        <w:t>pauseSource</w:t>
+      </w:r>
+      <w:proofErr w:type="spellEnd"/>
+      <w:r>
+        <w:rPr>
+          <w:rFonts w:ascii="Times New Roman" w:hAnsi="Times New Roman" w:cs="Times New Roman"/>
+          <w:b/>
+          <w:color w:val="FF0000"/>
+          <w:sz w:val="30"/>
+          <w:szCs w:val="30"/>
+          <w:lang w:val="en-US"/>
+        </w:rPr>
+        <w:t>”.</w:t>
       </w:r>
     </w:p>
     <w:p>
@@ -754,23 +798,15 @@
           <w:szCs w:val="30"/>
           <w:lang w:val="en-US"/>
         </w:rPr>
-        <w:t>19</w:t>
-      </w:r>
-      <w:r>
-        <w:rPr>
-          <w:rFonts w:ascii="Times New Roman" w:hAnsi="Times New Roman" w:cs="Times New Roman"/>
-          <w:i/>
-          <w:sz w:val="30"/>
-          <w:szCs w:val="30"/>
-          <w:lang w:val="en-US"/>
-        </w:rPr>
-        <w:t>/7/2018:</w:t>
-      </w:r>
-    </w:p>
-    <w:p>
-      <w:pPr>
-        <w:rPr>
-          <w:rFonts w:ascii="Arial" w:hAnsi="Arial" w:cs="Arial"/>
+        <w:t>19/7/2018:</w:t>
+      </w:r>
+    </w:p>
+    <w:p>
+      <w:pPr>
+        <w:rPr>
+          <w:rFonts w:ascii="Times New Roman" w:hAnsi="Times New Roman" w:cs="Times New Roman"/>
+          <w:sz w:val="30"/>
+          <w:szCs w:val="30"/>
           <w:lang w:val="en-US"/>
         </w:rPr>
       </w:pPr>
@@ -782,9 +818,168 @@
           <w:lang w:val="en-US"/>
         </w:rPr>
         <w:t>Made the NPC Aim freely.</w:t>
+      </w:r>
+    </w:p>
+    <w:p>
+      <w:pPr>
+        <w:rPr>
+          <w:rFonts w:ascii="Times New Roman" w:hAnsi="Times New Roman" w:cs="Times New Roman"/>
+          <w:i/>
+          <w:sz w:val="30"/>
+          <w:szCs w:val="30"/>
+          <w:lang w:val="en-US"/>
+        </w:rPr>
+      </w:pPr>
+      <w:r>
+        <w:rPr>
+          <w:rFonts w:ascii="Times New Roman" w:hAnsi="Times New Roman" w:cs="Times New Roman"/>
+          <w:i/>
+          <w:sz w:val="30"/>
+          <w:szCs w:val="30"/>
+          <w:lang w:val="en-US"/>
+        </w:rPr>
+        <w:t>Anis.</w:t>
+      </w:r>
+    </w:p>
+    <w:p>
+      <w:pPr>
+        <w:rPr>
+          <w:rFonts w:ascii="Times New Roman" w:hAnsi="Times New Roman" w:cs="Times New Roman"/>
+          <w:i/>
+          <w:sz w:val="30"/>
+          <w:szCs w:val="30"/>
+          <w:lang w:val="en-US"/>
+        </w:rPr>
+      </w:pPr>
+    </w:p>
+    <w:p>
+      <w:pPr>
+        <w:rPr>
+          <w:rFonts w:ascii="Times New Roman" w:hAnsi="Times New Roman" w:cs="Times New Roman"/>
+          <w:i/>
+          <w:sz w:val="30"/>
+          <w:szCs w:val="30"/>
+          <w:lang w:val="en-US"/>
+        </w:rPr>
+      </w:pPr>
+    </w:p>
+    <w:p>
+      <w:pPr>
+        <w:rPr>
+          <w:rFonts w:ascii="Times New Roman" w:hAnsi="Times New Roman" w:cs="Times New Roman"/>
+          <w:i/>
+          <w:sz w:val="30"/>
+          <w:szCs w:val="30"/>
+          <w:lang w:val="en-US"/>
+        </w:rPr>
+      </w:pPr>
+      <w:r>
+        <w:rPr>
+          <w:rFonts w:ascii="Times New Roman" w:hAnsi="Times New Roman" w:cs="Times New Roman"/>
+          <w:i/>
+          <w:sz w:val="30"/>
+          <w:szCs w:val="30"/>
+          <w:lang w:val="en-US"/>
+        </w:rPr>
+        <w:lastRenderedPageBreak/>
+        <w:t>23/7/2018:</w:t>
+      </w:r>
+    </w:p>
+    <w:p>
+      <w:pPr>
+        <w:rPr>
+          <w:rFonts w:ascii="Times New Roman" w:hAnsi="Times New Roman" w:cs="Times New Roman"/>
+          <w:sz w:val="30"/>
+          <w:szCs w:val="30"/>
+          <w:lang w:val="en-US"/>
+        </w:rPr>
+      </w:pPr>
+      <w:r>
+        <w:rPr>
+          <w:rFonts w:ascii="Times New Roman" w:hAnsi="Times New Roman" w:cs="Times New Roman"/>
+          <w:sz w:val="30"/>
+          <w:szCs w:val="30"/>
+          <w:lang w:val="en-US"/>
+        </w:rPr>
+        <w:t>Took some time off, Should have updated the reports on 19/7 (when I actually added ragdoll when hit by cars) but I forgot.</w:t>
+      </w:r>
+    </w:p>
+    <w:p>
+      <w:pPr>
+        <w:rPr>
+          <w:rFonts w:ascii="Times New Roman" w:hAnsi="Times New Roman" w:cs="Times New Roman"/>
+          <w:sz w:val="30"/>
+          <w:szCs w:val="30"/>
+          <w:lang w:val="en-US"/>
+        </w:rPr>
+      </w:pPr>
+      <w:r>
+        <w:rPr>
+          <w:rFonts w:ascii="Times New Roman" w:hAnsi="Times New Roman" w:cs="Times New Roman"/>
+          <w:sz w:val="30"/>
+          <w:szCs w:val="30"/>
+          <w:lang w:val="en-US"/>
+        </w:rPr>
+        <w:t>Added ragdoll when Hit by a car (only for the default avatar model as it’s in T-Pose and I need the other models to be in T-Pose, that will be done later). I also fixed some of the flares effects, updated the Car Prefab and made so that if an NPC or the player isn’t driving the car it doesn’t make any sound. Need to make the NPC get in the car though, for now it’s like the car is controlling itself.</w:t>
+      </w:r>
+    </w:p>
+    <w:p>
+      <w:pPr>
+        <w:rPr>
+          <w:rFonts w:ascii="Times New Roman" w:hAnsi="Times New Roman" w:cs="Times New Roman"/>
+          <w:sz w:val="30"/>
+          <w:szCs w:val="30"/>
+          <w:lang w:val="en-US"/>
+        </w:rPr>
+      </w:pPr>
+      <w:r>
+        <w:rPr>
+          <w:rFonts w:ascii="Times New Roman" w:hAnsi="Times New Roman" w:cs="Times New Roman"/>
+          <w:sz w:val="30"/>
+          <w:szCs w:val="30"/>
+          <w:lang w:val="en-US"/>
+        </w:rPr>
+        <w:t xml:space="preserve">I also finally changed the gun switching system to an ENUM </w:t>
+      </w:r>
+      <w:proofErr w:type="gramStart"/>
+      <w:r>
+        <w:rPr>
+          <w:rFonts w:ascii="Times New Roman" w:hAnsi="Times New Roman" w:cs="Times New Roman"/>
+          <w:sz w:val="30"/>
+          <w:szCs w:val="30"/>
+          <w:lang w:val="en-US"/>
+        </w:rPr>
+        <w:t>system  instead</w:t>
+      </w:r>
+      <w:proofErr w:type="gramEnd"/>
+      <w:r>
+        <w:rPr>
+          <w:rFonts w:ascii="Times New Roman" w:hAnsi="Times New Roman" w:cs="Times New Roman"/>
+          <w:sz w:val="30"/>
+          <w:szCs w:val="30"/>
+          <w:lang w:val="en-US"/>
+        </w:rPr>
+        <w:t xml:space="preserve"> of the way less efficient  bool system (which was, just for the record, temporary), and unified the Guns script (there were two scripts, one for Semi-Auto guns and one for Auto guns), so now to create a new gun you just have to attach it the gun script and set the bool so the game knows if it’s an auto gun or a semi auto.</w:t>
       </w:r>
       <w:bookmarkStart w:id="0" w:name="_GoBack"/>
       <w:bookmarkEnd w:id="0"/>
+    </w:p>
+    <w:p>
+      <w:pPr>
+        <w:rPr>
+          <w:rFonts w:ascii="Arial" w:hAnsi="Arial" w:cs="Arial"/>
+          <w:lang w:val="en-US"/>
+        </w:rPr>
+      </w:pPr>
+      <w:r>
+        <w:rPr>
+          <w:rFonts w:ascii="Times New Roman" w:hAnsi="Times New Roman" w:cs="Times New Roman"/>
+          <w:sz w:val="30"/>
+          <w:szCs w:val="30"/>
+          <w:lang w:val="en-US"/>
+        </w:rPr>
+        <w:t>Anis</w:t>
+      </w:r>
     </w:p>
     <w:p>
       <w:pPr>
@@ -1547,6 +1742,7 @@
   <w:style w:type="paragraph" w:default="1" w:styleId="Normal">
     <w:name w:val="Normal"/>
     <w:qFormat/>
+    <w:rsid w:val="006936A2"/>
   </w:style>
   <w:style w:type="paragraph" w:styleId="Heading1">
     <w:name w:val="heading 1"/>

</xml_diff>

<commit_message>
Improved guns, added reload time
Updated reports
</commit_message>
<xml_diff>
--- a/TPS Project/Assets/Reports.docx
+++ b/TPS Project/Assets/Reports.docx
@@ -12,6 +12,8 @@
           <w:lang w:val="en-US"/>
         </w:rPr>
       </w:pPr>
+      <w:bookmarkStart w:id="0" w:name="_GoBack"/>
+      <w:bookmarkEnd w:id="0"/>
       <w:r>
         <w:rPr>
           <w:rFonts w:ascii="Arial Black" w:hAnsi="Arial Black"/>
@@ -26,38 +28,30 @@
     <w:p>
       <w:pPr>
         <w:rPr>
-          <w:rFonts w:ascii="Times New Roman" w:hAnsi="Times New Roman" w:cs="Times New Roman"/>
-          <w:i/>
-          <w:sz w:val="30"/>
-          <w:szCs w:val="30"/>
-          <w:lang w:val="en-US"/>
-        </w:rPr>
-      </w:pPr>
-      <w:r>
-        <w:rPr>
-          <w:rFonts w:ascii="Times New Roman" w:hAnsi="Times New Roman" w:cs="Times New Roman"/>
-          <w:sz w:val="30"/>
-          <w:szCs w:val="30"/>
+          <w:rFonts w:ascii="Arial" w:hAnsi="Arial" w:cs="Arial"/>
+          <w:i/>
+          <w:lang w:val="en-US"/>
+        </w:rPr>
+      </w:pPr>
+      <w:r>
+        <w:rPr>
+          <w:rFonts w:ascii="Arial" w:hAnsi="Arial" w:cs="Arial"/>
           <w:lang w:val="en-US"/>
         </w:rPr>
         <w:tab/>
       </w:r>
       <w:r>
         <w:rPr>
-          <w:rFonts w:ascii="Times New Roman" w:hAnsi="Times New Roman" w:cs="Times New Roman"/>
-          <w:i/>
-          <w:sz w:val="30"/>
-          <w:szCs w:val="30"/>
+          <w:rFonts w:ascii="Arial" w:hAnsi="Arial" w:cs="Arial"/>
+          <w:i/>
           <w:lang w:val="en-US"/>
         </w:rPr>
         <w:t>9</w:t>
       </w:r>
       <w:r>
         <w:rPr>
-          <w:rFonts w:ascii="Times New Roman" w:hAnsi="Times New Roman" w:cs="Times New Roman"/>
-          <w:i/>
-          <w:sz w:val="30"/>
-          <w:szCs w:val="30"/>
+          <w:rFonts w:ascii="Arial" w:hAnsi="Arial" w:cs="Arial"/>
+          <w:i/>
           <w:lang w:val="en-US"/>
         </w:rPr>
         <w:t>/07/2018, 21:23</w:t>
@@ -66,17 +60,13 @@
     <w:p>
       <w:pPr>
         <w:rPr>
-          <w:rFonts w:ascii="Times New Roman" w:hAnsi="Times New Roman" w:cs="Times New Roman"/>
-          <w:sz w:val="30"/>
-          <w:szCs w:val="30"/>
-          <w:lang w:val="en-US"/>
-        </w:rPr>
-      </w:pPr>
-      <w:r>
-        <w:rPr>
-          <w:rFonts w:ascii="Times New Roman" w:hAnsi="Times New Roman" w:cs="Times New Roman"/>
-          <w:sz w:val="30"/>
-          <w:szCs w:val="30"/>
+          <w:rFonts w:ascii="Arial" w:hAnsi="Arial" w:cs="Arial"/>
+          <w:lang w:val="en-US"/>
+        </w:rPr>
+      </w:pPr>
+      <w:r>
+        <w:rPr>
+          <w:rFonts w:ascii="Arial" w:hAnsi="Arial" w:cs="Arial"/>
           <w:lang w:val="en-US"/>
         </w:rPr>
         <w:t>I just implemented the function that gets players and NPCs, although I still have to test it on the Player, but for now I can’t until I further develop the NPC AI to allow them to have a gun and shoot the player, it works fine on the NPCs, but I still have to implement an animation for when they die, for now they just destroy themselves when health is equal or less than 0.</w:t>
@@ -85,17 +75,13 @@
     <w:p>
       <w:pPr>
         <w:rPr>
-          <w:rFonts w:ascii="Times New Roman" w:hAnsi="Times New Roman" w:cs="Times New Roman"/>
-          <w:sz w:val="30"/>
-          <w:szCs w:val="30"/>
-          <w:lang w:val="en-US"/>
-        </w:rPr>
-      </w:pPr>
-      <w:r>
-        <w:rPr>
-          <w:rFonts w:ascii="Times New Roman" w:hAnsi="Times New Roman" w:cs="Times New Roman"/>
-          <w:sz w:val="30"/>
-          <w:szCs w:val="30"/>
+          <w:rFonts w:ascii="Arial" w:hAnsi="Arial" w:cs="Arial"/>
+          <w:lang w:val="en-US"/>
+        </w:rPr>
+      </w:pPr>
+      <w:r>
+        <w:rPr>
+          <w:rFonts w:ascii="Arial" w:hAnsi="Arial" w:cs="Arial"/>
           <w:lang w:val="en-US"/>
         </w:rPr>
         <w:t>I still have to implement a shooting animation/effect and a suitable animation for when the player holds an AK 47 and one for when he runs with it.</w:t>
@@ -104,17 +90,13 @@
     <w:p>
       <w:pPr>
         <w:rPr>
-          <w:rFonts w:ascii="Times New Roman" w:hAnsi="Times New Roman" w:cs="Times New Roman"/>
-          <w:sz w:val="30"/>
-          <w:szCs w:val="30"/>
-          <w:lang w:val="en-US"/>
-        </w:rPr>
-      </w:pPr>
-      <w:r>
-        <w:rPr>
-          <w:rFonts w:ascii="Times New Roman" w:hAnsi="Times New Roman" w:cs="Times New Roman"/>
-          <w:sz w:val="30"/>
-          <w:szCs w:val="30"/>
+          <w:rFonts w:ascii="Arial" w:hAnsi="Arial" w:cs="Arial"/>
+          <w:lang w:val="en-US"/>
+        </w:rPr>
+      </w:pPr>
+      <w:r>
+        <w:rPr>
+          <w:rFonts w:ascii="Arial" w:hAnsi="Arial" w:cs="Arial"/>
           <w:lang w:val="en-US"/>
         </w:rPr>
         <w:t>Anis.</w:t>
@@ -123,39 +105,31 @@
     <w:p>
       <w:pPr>
         <w:rPr>
-          <w:rFonts w:ascii="Times New Roman" w:hAnsi="Times New Roman" w:cs="Times New Roman"/>
-          <w:sz w:val="30"/>
-          <w:szCs w:val="30"/>
-          <w:lang w:val="en-US"/>
-        </w:rPr>
-      </w:pPr>
-    </w:p>
-    <w:p>
-      <w:pPr>
-        <w:rPr>
-          <w:rFonts w:ascii="Times New Roman" w:hAnsi="Times New Roman" w:cs="Times New Roman"/>
-          <w:i/>
-          <w:sz w:val="30"/>
-          <w:szCs w:val="30"/>
-          <w:lang w:val="en-US"/>
-        </w:rPr>
-      </w:pPr>
-      <w:r>
-        <w:rPr>
-          <w:rFonts w:ascii="Times New Roman" w:hAnsi="Times New Roman" w:cs="Times New Roman"/>
-          <w:i/>
-          <w:sz w:val="30"/>
-          <w:szCs w:val="30"/>
+          <w:rFonts w:ascii="Arial" w:hAnsi="Arial" w:cs="Arial"/>
+          <w:lang w:val="en-US"/>
+        </w:rPr>
+      </w:pPr>
+    </w:p>
+    <w:p>
+      <w:pPr>
+        <w:rPr>
+          <w:rFonts w:ascii="Arial" w:hAnsi="Arial" w:cs="Arial"/>
+          <w:i/>
+          <w:lang w:val="en-US"/>
+        </w:rPr>
+      </w:pPr>
+      <w:r>
+        <w:rPr>
+          <w:rFonts w:ascii="Arial" w:hAnsi="Arial" w:cs="Arial"/>
+          <w:i/>
           <w:lang w:val="en-US"/>
         </w:rPr>
         <w:t>11</w:t>
       </w:r>
       <w:r>
         <w:rPr>
-          <w:rFonts w:ascii="Times New Roman" w:hAnsi="Times New Roman" w:cs="Times New Roman"/>
-          <w:i/>
-          <w:sz w:val="30"/>
-          <w:szCs w:val="30"/>
+          <w:rFonts w:ascii="Arial" w:hAnsi="Arial" w:cs="Arial"/>
+          <w:i/>
           <w:lang w:val="en-US"/>
         </w:rPr>
         <w:t>/7/2018, 00:14</w:t>
@@ -164,17 +138,13 @@
     <w:p>
       <w:pPr>
         <w:rPr>
-          <w:rFonts w:ascii="Times New Roman" w:hAnsi="Times New Roman" w:cs="Times New Roman"/>
-          <w:sz w:val="30"/>
-          <w:szCs w:val="30"/>
-          <w:lang w:val="en-US"/>
-        </w:rPr>
-      </w:pPr>
-      <w:r>
-        <w:rPr>
-          <w:rFonts w:ascii="Times New Roman" w:hAnsi="Times New Roman" w:cs="Times New Roman"/>
-          <w:sz w:val="30"/>
-          <w:szCs w:val="30"/>
+          <w:rFonts w:ascii="Arial" w:hAnsi="Arial" w:cs="Arial"/>
+          <w:lang w:val="en-US"/>
+        </w:rPr>
+      </w:pPr>
+      <w:r>
+        <w:rPr>
+          <w:rFonts w:ascii="Arial" w:hAnsi="Arial" w:cs="Arial"/>
           <w:lang w:val="en-US"/>
         </w:rPr>
         <w:t>Changed the graphics, added color correction and other Post Processing effects, I also started designing the HUD, for now I’m going to implement the health bar, the radar and an armor bar in the game. I also changed the organization of the HUD (which only contained a crosshair ‘till now).</w:t>
@@ -183,37 +153,29 @@
     <w:p>
       <w:pPr>
         <w:rPr>
-          <w:rFonts w:ascii="Times New Roman" w:hAnsi="Times New Roman" w:cs="Times New Roman"/>
-          <w:i/>
-          <w:sz w:val="30"/>
-          <w:szCs w:val="30"/>
-          <w:lang w:val="en-US"/>
-        </w:rPr>
-      </w:pPr>
-      <w:r>
-        <w:rPr>
-          <w:rFonts w:ascii="Times New Roman" w:hAnsi="Times New Roman" w:cs="Times New Roman"/>
-          <w:sz w:val="30"/>
-          <w:szCs w:val="30"/>
+          <w:rFonts w:ascii="Arial" w:hAnsi="Arial" w:cs="Arial"/>
+          <w:i/>
+          <w:lang w:val="en-US"/>
+        </w:rPr>
+      </w:pPr>
+      <w:r>
+        <w:rPr>
+          <w:rFonts w:ascii="Arial" w:hAnsi="Arial" w:cs="Arial"/>
           <w:lang w:val="en-US"/>
         </w:rPr>
         <w:t>Anis</w:t>
       </w:r>
       <w:r>
         <w:rPr>
-          <w:rFonts w:ascii="Times New Roman" w:hAnsi="Times New Roman" w:cs="Times New Roman"/>
-          <w:sz w:val="30"/>
-          <w:szCs w:val="30"/>
+          <w:rFonts w:ascii="Arial" w:hAnsi="Arial" w:cs="Arial"/>
           <w:lang w:val="en-US"/>
         </w:rPr>
         <w:t>.</w:t>
       </w:r>
       <w:r>
         <w:rPr>
-          <w:rFonts w:ascii="Times New Roman" w:hAnsi="Times New Roman" w:cs="Times New Roman"/>
-          <w:i/>
-          <w:sz w:val="30"/>
-          <w:szCs w:val="30"/>
+          <w:rFonts w:ascii="Arial" w:hAnsi="Arial" w:cs="Arial"/>
+          <w:i/>
           <w:lang w:val="en-US"/>
         </w:rPr>
         <w:t xml:space="preserve"> </w:t>
@@ -222,19 +184,15 @@
     <w:p>
       <w:pPr>
         <w:rPr>
-          <w:rFonts w:ascii="Times New Roman" w:hAnsi="Times New Roman" w:cs="Times New Roman"/>
-          <w:i/>
-          <w:sz w:val="30"/>
-          <w:szCs w:val="30"/>
-          <w:lang w:val="en-US"/>
-        </w:rPr>
-      </w:pPr>
-      <w:r>
-        <w:rPr>
-          <w:rFonts w:ascii="Times New Roman" w:hAnsi="Times New Roman" w:cs="Times New Roman"/>
-          <w:i/>
-          <w:sz w:val="30"/>
-          <w:szCs w:val="30"/>
+          <w:rFonts w:ascii="Arial" w:hAnsi="Arial" w:cs="Arial"/>
+          <w:i/>
+          <w:lang w:val="en-US"/>
+        </w:rPr>
+      </w:pPr>
+      <w:r>
+        <w:rPr>
+          <w:rFonts w:ascii="Arial" w:hAnsi="Arial" w:cs="Arial"/>
+          <w:i/>
           <w:lang w:val="en-US"/>
         </w:rPr>
         <w:t>00:44</w:t>
@@ -243,17 +201,13 @@
     <w:p>
       <w:pPr>
         <w:rPr>
-          <w:rFonts w:ascii="Times New Roman" w:hAnsi="Times New Roman" w:cs="Times New Roman"/>
-          <w:sz w:val="30"/>
-          <w:szCs w:val="30"/>
-          <w:lang w:val="en-US"/>
-        </w:rPr>
-      </w:pPr>
-      <w:r>
-        <w:rPr>
-          <w:rFonts w:ascii="Times New Roman" w:hAnsi="Times New Roman" w:cs="Times New Roman"/>
-          <w:sz w:val="30"/>
-          <w:szCs w:val="30"/>
+          <w:rFonts w:ascii="Arial" w:hAnsi="Arial" w:cs="Arial"/>
+          <w:lang w:val="en-US"/>
+        </w:rPr>
+      </w:pPr>
+      <w:r>
+        <w:rPr>
+          <w:rFonts w:ascii="Arial" w:hAnsi="Arial" w:cs="Arial"/>
           <w:lang w:val="en-US"/>
         </w:rPr>
         <w:t xml:space="preserve">Added the health bar and armor bar, also the empty radar. I also implemented the function that fills the bars based on health/armor, and the armor feature. Also tested the take damage function on the player via a </w:t>
@@ -261,9 +215,7 @@
       <w:proofErr w:type="spellStart"/>
       <w:r>
         <w:rPr>
-          <w:rFonts w:ascii="Times New Roman" w:hAnsi="Times New Roman" w:cs="Times New Roman"/>
-          <w:sz w:val="30"/>
-          <w:szCs w:val="30"/>
+          <w:rFonts w:ascii="Arial" w:hAnsi="Arial" w:cs="Arial"/>
           <w:lang w:val="en-US"/>
         </w:rPr>
         <w:t>bool</w:t>
@@ -271,9 +223,7 @@
       <w:proofErr w:type="spellEnd"/>
       <w:r>
         <w:rPr>
-          <w:rFonts w:ascii="Times New Roman" w:hAnsi="Times New Roman" w:cs="Times New Roman"/>
-          <w:sz w:val="30"/>
-          <w:szCs w:val="30"/>
+          <w:rFonts w:ascii="Arial" w:hAnsi="Arial" w:cs="Arial"/>
           <w:lang w:val="en-US"/>
         </w:rPr>
         <w:t xml:space="preserve"> that makes the player take damage if true and it works.</w:t>
@@ -282,17 +232,13 @@
     <w:p>
       <w:pPr>
         <w:rPr>
-          <w:rFonts w:ascii="Times New Roman" w:hAnsi="Times New Roman" w:cs="Times New Roman"/>
-          <w:sz w:val="30"/>
-          <w:szCs w:val="30"/>
-          <w:lang w:val="en-US"/>
-        </w:rPr>
-      </w:pPr>
-      <w:r>
-        <w:rPr>
-          <w:rFonts w:ascii="Times New Roman" w:hAnsi="Times New Roman" w:cs="Times New Roman"/>
-          <w:sz w:val="30"/>
-          <w:szCs w:val="30"/>
+          <w:rFonts w:ascii="Arial" w:hAnsi="Arial" w:cs="Arial"/>
+          <w:lang w:val="en-US"/>
+        </w:rPr>
+      </w:pPr>
+      <w:r>
+        <w:rPr>
+          <w:rFonts w:ascii="Arial" w:hAnsi="Arial" w:cs="Arial"/>
           <w:lang w:val="en-US"/>
         </w:rPr>
         <w:t>Anis.</w:t>
@@ -301,26 +247,20 @@
     <w:p>
       <w:pPr>
         <w:rPr>
-          <w:rFonts w:ascii="Times New Roman" w:hAnsi="Times New Roman" w:cs="Times New Roman"/>
-          <w:sz w:val="30"/>
-          <w:szCs w:val="30"/>
-          <w:lang w:val="en-US"/>
-        </w:rPr>
-      </w:pPr>
-      <w:r>
-        <w:rPr>
-          <w:rFonts w:ascii="Times New Roman" w:hAnsi="Times New Roman" w:cs="Times New Roman"/>
-          <w:sz w:val="30"/>
-          <w:szCs w:val="30"/>
+          <w:rFonts w:ascii="Arial" w:hAnsi="Arial" w:cs="Arial"/>
+          <w:lang w:val="en-US"/>
+        </w:rPr>
+      </w:pPr>
+      <w:r>
+        <w:rPr>
+          <w:rFonts w:ascii="Arial" w:hAnsi="Arial" w:cs="Arial"/>
           <w:lang w:val="en-US"/>
         </w:rPr>
         <w:t>12</w:t>
       </w:r>
       <w:r>
         <w:rPr>
-          <w:rFonts w:ascii="Times New Roman" w:hAnsi="Times New Roman" w:cs="Times New Roman"/>
-          <w:sz w:val="30"/>
-          <w:szCs w:val="30"/>
+          <w:rFonts w:ascii="Arial" w:hAnsi="Arial" w:cs="Arial"/>
           <w:lang w:val="en-US"/>
         </w:rPr>
         <w:t>/7/2018:</w:t>
@@ -329,66 +269,44 @@
     <w:p>
       <w:pPr>
         <w:rPr>
-          <w:rFonts w:ascii="Times New Roman" w:hAnsi="Times New Roman" w:cs="Times New Roman"/>
-          <w:sz w:val="30"/>
-          <w:szCs w:val="30"/>
-          <w:lang w:val="en-US"/>
-        </w:rPr>
-      </w:pPr>
-      <w:r>
-        <w:rPr>
-          <w:rFonts w:ascii="Times New Roman" w:hAnsi="Times New Roman" w:cs="Times New Roman"/>
-          <w:sz w:val="30"/>
-          <w:szCs w:val="30"/>
+          <w:rFonts w:ascii="Arial" w:hAnsi="Arial" w:cs="Arial"/>
+          <w:lang w:val="en-US"/>
+        </w:rPr>
+      </w:pPr>
+      <w:r>
+        <w:rPr>
+          <w:rFonts w:ascii="Arial" w:hAnsi="Arial" w:cs="Arial"/>
           <w:lang w:val="en-US"/>
         </w:rPr>
         <w:t>Added armor collectibles, will add health ones once I have a model for it, added Ammo, Rep and Rank on the HUD</w:t>
       </w:r>
       <w:r>
         <w:rPr>
-          <w:rFonts w:ascii="Times New Roman" w:hAnsi="Times New Roman" w:cs="Times New Roman"/>
-          <w:sz w:val="30"/>
-          <w:szCs w:val="30"/>
-          <w:lang w:val="en-US"/>
-        </w:rPr>
-        <w:tab/>
+          <w:rFonts w:ascii="Arial" w:hAnsi="Arial" w:cs="Arial"/>
+          <w:lang w:val="en-US"/>
+        </w:rPr>
         <w:t>. Also added death animation for both players and NPCs. Changed the NPC model to a humanoid model, so it won’t be confused with the player, also changed the camera angle while aiming so the player can actually see what he’s aiming at.</w:t>
       </w:r>
     </w:p>
     <w:p>
       <w:pPr>
         <w:rPr>
-          <w:rFonts w:ascii="Times New Roman" w:hAnsi="Times New Roman" w:cs="Times New Roman"/>
-          <w:i/>
-          <w:sz w:val="30"/>
-          <w:szCs w:val="30"/>
-          <w:lang w:val="en-US"/>
-        </w:rPr>
-      </w:pPr>
-      <w:r>
-        <w:rPr>
-          <w:rFonts w:ascii="Times New Roman" w:hAnsi="Times New Roman" w:cs="Times New Roman"/>
-          <w:sz w:val="30"/>
-          <w:szCs w:val="30"/>
-          <w:lang w:val="en-US"/>
-        </w:rPr>
-        <w:t>Anis</w:t>
-      </w:r>
-      <w:r>
-        <w:rPr>
-          <w:rFonts w:ascii="Times New Roman" w:hAnsi="Times New Roman" w:cs="Times New Roman"/>
-          <w:sz w:val="30"/>
-          <w:szCs w:val="30"/>
-          <w:lang w:val="en-US"/>
-        </w:rPr>
-        <w:t>.</w:t>
-      </w:r>
-      <w:r>
-        <w:rPr>
-          <w:rFonts w:ascii="Times New Roman" w:hAnsi="Times New Roman" w:cs="Times New Roman"/>
-          <w:i/>
-          <w:sz w:val="30"/>
-          <w:szCs w:val="30"/>
+          <w:rFonts w:ascii="Arial" w:hAnsi="Arial" w:cs="Arial"/>
+          <w:i/>
+          <w:lang w:val="en-US"/>
+        </w:rPr>
+      </w:pPr>
+      <w:r>
+        <w:rPr>
+          <w:rFonts w:ascii="Arial" w:hAnsi="Arial" w:cs="Arial"/>
+          <w:lang w:val="en-US"/>
+        </w:rPr>
+        <w:t>Anis.</w:t>
+      </w:r>
+      <w:r>
+        <w:rPr>
+          <w:rFonts w:ascii="Arial" w:hAnsi="Arial" w:cs="Arial"/>
+          <w:i/>
           <w:lang w:val="en-US"/>
         </w:rPr>
         <w:t xml:space="preserve"> </w:t>
@@ -397,56 +315,43 @@
     <w:p>
       <w:pPr>
         <w:rPr>
-          <w:rFonts w:ascii="Times New Roman" w:hAnsi="Times New Roman" w:cs="Times New Roman"/>
-          <w:sz w:val="30"/>
-          <w:szCs w:val="30"/>
-          <w:lang w:val="en-US"/>
-        </w:rPr>
-      </w:pPr>
-    </w:p>
-    <w:p>
-      <w:pPr>
-        <w:rPr>
-          <w:rFonts w:ascii="Times New Roman" w:hAnsi="Times New Roman" w:cs="Times New Roman"/>
-          <w:sz w:val="30"/>
-          <w:szCs w:val="30"/>
-          <w:lang w:val="en-US"/>
-        </w:rPr>
-      </w:pPr>
-      <w:r>
-        <w:rPr>
-          <w:rFonts w:ascii="Times New Roman" w:hAnsi="Times New Roman" w:cs="Times New Roman"/>
-          <w:sz w:val="30"/>
-          <w:szCs w:val="30"/>
-          <w:lang w:val="en-US"/>
-        </w:rPr>
-        <w:lastRenderedPageBreak/>
+          <w:rFonts w:ascii="Arial" w:hAnsi="Arial" w:cs="Arial"/>
+          <w:lang w:val="en-US"/>
+        </w:rPr>
+      </w:pPr>
+    </w:p>
+    <w:p>
+      <w:pPr>
+        <w:rPr>
+          <w:rFonts w:ascii="Arial" w:hAnsi="Arial" w:cs="Arial"/>
+          <w:lang w:val="en-US"/>
+        </w:rPr>
+      </w:pPr>
+      <w:r>
+        <w:rPr>
+          <w:rFonts w:ascii="Arial" w:hAnsi="Arial" w:cs="Arial"/>
+          <w:lang w:val="en-US"/>
+        </w:rPr>
         <w:t>14/7/2018:</w:t>
       </w:r>
     </w:p>
     <w:p>
       <w:pPr>
         <w:rPr>
-          <w:rFonts w:ascii="Times New Roman" w:hAnsi="Times New Roman" w:cs="Times New Roman"/>
-          <w:sz w:val="30"/>
-          <w:szCs w:val="30"/>
-          <w:lang w:val="en-US"/>
-        </w:rPr>
-      </w:pPr>
-      <w:r>
-        <w:rPr>
-          <w:rFonts w:ascii="Times New Roman" w:hAnsi="Times New Roman" w:cs="Times New Roman"/>
-          <w:sz w:val="30"/>
-          <w:szCs w:val="30"/>
+          <w:rFonts w:ascii="Arial" w:hAnsi="Arial" w:cs="Arial"/>
+          <w:lang w:val="en-US"/>
+        </w:rPr>
+      </w:pPr>
+      <w:r>
+        <w:rPr>
+          <w:rFonts w:ascii="Arial" w:hAnsi="Arial" w:cs="Arial"/>
           <w:lang w:val="en-US"/>
         </w:rPr>
         <w:t>Added the loading stats from save file feature, also added that when the player shoots some force is added to the target, it was previously done via script on the target, but it’s less efficient and slower.</w:t>
       </w:r>
       <w:r>
         <w:rPr>
-          <w:rFonts w:ascii="Times New Roman" w:hAnsi="Times New Roman" w:cs="Times New Roman"/>
-          <w:sz w:val="30"/>
-          <w:szCs w:val="30"/>
+          <w:rFonts w:ascii="Arial" w:hAnsi="Arial" w:cs="Arial"/>
           <w:lang w:val="en-US"/>
         </w:rPr>
         <w:t xml:space="preserve"> I also implemented the money text</w:t>
@@ -455,37 +360,22 @@
     <w:p>
       <w:pPr>
         <w:rPr>
-          <w:rFonts w:ascii="Times New Roman" w:hAnsi="Times New Roman" w:cs="Times New Roman"/>
-          <w:i/>
-          <w:sz w:val="30"/>
-          <w:szCs w:val="30"/>
-          <w:lang w:val="en-US"/>
-        </w:rPr>
-      </w:pPr>
-      <w:r>
-        <w:rPr>
-          <w:rFonts w:ascii="Times New Roman" w:hAnsi="Times New Roman" w:cs="Times New Roman"/>
-          <w:sz w:val="30"/>
-          <w:szCs w:val="30"/>
-          <w:lang w:val="en-US"/>
-        </w:rPr>
-        <w:t>Anis</w:t>
-      </w:r>
-      <w:r>
-        <w:rPr>
-          <w:rFonts w:ascii="Times New Roman" w:hAnsi="Times New Roman" w:cs="Times New Roman"/>
-          <w:sz w:val="30"/>
-          <w:szCs w:val="30"/>
-          <w:lang w:val="en-US"/>
-        </w:rPr>
-        <w:t>.</w:t>
-      </w:r>
-      <w:r>
-        <w:rPr>
-          <w:rFonts w:ascii="Times New Roman" w:hAnsi="Times New Roman" w:cs="Times New Roman"/>
-          <w:i/>
-          <w:sz w:val="30"/>
-          <w:szCs w:val="30"/>
+          <w:rFonts w:ascii="Arial" w:hAnsi="Arial" w:cs="Arial"/>
+          <w:i/>
+          <w:lang w:val="en-US"/>
+        </w:rPr>
+      </w:pPr>
+      <w:r>
+        <w:rPr>
+          <w:rFonts w:ascii="Arial" w:hAnsi="Arial" w:cs="Arial"/>
+          <w:lang w:val="en-US"/>
+        </w:rPr>
+        <w:t>Anis.</w:t>
+      </w:r>
+      <w:r>
+        <w:rPr>
+          <w:rFonts w:ascii="Arial" w:hAnsi="Arial" w:cs="Arial"/>
+          <w:i/>
           <w:lang w:val="en-US"/>
         </w:rPr>
         <w:t xml:space="preserve"> </w:t>
@@ -494,30 +384,24 @@
     <w:p>
       <w:pPr>
         <w:rPr>
-          <w:rFonts w:ascii="Times New Roman" w:hAnsi="Times New Roman" w:cs="Times New Roman"/>
-          <w:i/>
-          <w:sz w:val="30"/>
-          <w:szCs w:val="30"/>
-          <w:lang w:val="en-US"/>
-        </w:rPr>
-      </w:pPr>
-    </w:p>
-    <w:p>
-      <w:pPr>
-        <w:rPr>
-          <w:rFonts w:ascii="Times New Roman" w:hAnsi="Times New Roman" w:cs="Times New Roman"/>
-          <w:i/>
-          <w:sz w:val="30"/>
-          <w:szCs w:val="30"/>
-          <w:lang w:val="en-US"/>
-        </w:rPr>
-      </w:pPr>
-      <w:r>
-        <w:rPr>
-          <w:rFonts w:ascii="Times New Roman" w:hAnsi="Times New Roman" w:cs="Times New Roman"/>
-          <w:i/>
-          <w:sz w:val="30"/>
-          <w:szCs w:val="30"/>
+          <w:rFonts w:ascii="Arial" w:hAnsi="Arial" w:cs="Arial"/>
+          <w:i/>
+          <w:lang w:val="en-US"/>
+        </w:rPr>
+      </w:pPr>
+    </w:p>
+    <w:p>
+      <w:pPr>
+        <w:rPr>
+          <w:rFonts w:ascii="Arial" w:hAnsi="Arial" w:cs="Arial"/>
+          <w:i/>
+          <w:lang w:val="en-US"/>
+        </w:rPr>
+      </w:pPr>
+      <w:r>
+        <w:rPr>
+          <w:rFonts w:ascii="Arial" w:hAnsi="Arial" w:cs="Arial"/>
+          <w:i/>
           <w:lang w:val="en-US"/>
         </w:rPr>
         <w:t>15/7/2018:</w:t>
@@ -526,17 +410,13 @@
     <w:p>
       <w:pPr>
         <w:rPr>
-          <w:rFonts w:ascii="Times New Roman" w:hAnsi="Times New Roman" w:cs="Times New Roman"/>
-          <w:sz w:val="30"/>
-          <w:szCs w:val="30"/>
-          <w:lang w:val="en-US"/>
-        </w:rPr>
-      </w:pPr>
-      <w:r>
-        <w:rPr>
-          <w:rFonts w:ascii="Times New Roman" w:hAnsi="Times New Roman" w:cs="Times New Roman"/>
-          <w:sz w:val="30"/>
-          <w:szCs w:val="30"/>
+          <w:rFonts w:ascii="Arial" w:hAnsi="Arial" w:cs="Arial"/>
+          <w:lang w:val="en-US"/>
+        </w:rPr>
+      </w:pPr>
+      <w:r>
+        <w:rPr>
+          <w:rFonts w:ascii="Arial" w:hAnsi="Arial" w:cs="Arial"/>
           <w:lang w:val="en-US"/>
         </w:rPr>
         <w:t>Added a pause feature, no menu yet, only a “GAME IS PAUSED” text.</w:t>
@@ -545,21 +425,17 @@
     <w:p>
       <w:pPr>
         <w:rPr>
-          <w:rFonts w:ascii="Times New Roman" w:hAnsi="Times New Roman" w:cs="Times New Roman"/>
+          <w:rFonts w:ascii="Arial" w:hAnsi="Arial" w:cs="Arial"/>
           <w:b/>
           <w:color w:val="FF0000"/>
-          <w:sz w:val="30"/>
-          <w:szCs w:val="30"/>
-          <w:lang w:val="en-US"/>
-        </w:rPr>
-      </w:pPr>
-      <w:r>
-        <w:rPr>
-          <w:rFonts w:ascii="Times New Roman" w:hAnsi="Times New Roman" w:cs="Times New Roman"/>
+          <w:lang w:val="en-US"/>
+        </w:rPr>
+      </w:pPr>
+      <w:r>
+        <w:rPr>
+          <w:rFonts w:ascii="Arial" w:hAnsi="Arial" w:cs="Arial"/>
           <w:b/>
           <w:color w:val="FF0000"/>
-          <w:sz w:val="30"/>
-          <w:szCs w:val="30"/>
           <w:lang w:val="en-US"/>
         </w:rPr>
         <w:t xml:space="preserve"> REMINDER: To make a sound NOT pause when game is paused, give it the tag “</w:t>
@@ -567,11 +443,9 @@
       <w:proofErr w:type="spellStart"/>
       <w:r>
         <w:rPr>
-          <w:rFonts w:ascii="Times New Roman" w:hAnsi="Times New Roman" w:cs="Times New Roman"/>
+          <w:rFonts w:ascii="Arial" w:hAnsi="Arial" w:cs="Arial"/>
           <w:b/>
           <w:color w:val="FF0000"/>
-          <w:sz w:val="30"/>
-          <w:szCs w:val="30"/>
           <w:lang w:val="en-US"/>
         </w:rPr>
         <w:t>pauseSource</w:t>
@@ -579,11 +453,9 @@
       <w:proofErr w:type="spellEnd"/>
       <w:r>
         <w:rPr>
-          <w:rFonts w:ascii="Times New Roman" w:hAnsi="Times New Roman" w:cs="Times New Roman"/>
+          <w:rFonts w:ascii="Arial" w:hAnsi="Arial" w:cs="Arial"/>
           <w:b/>
           <w:color w:val="FF0000"/>
-          <w:sz w:val="30"/>
-          <w:szCs w:val="30"/>
           <w:lang w:val="en-US"/>
         </w:rPr>
         <w:t>”.</w:t>
@@ -592,7 +464,7 @@
     <w:p>
       <w:pPr>
         <w:rPr>
-          <w:rFonts w:ascii="Times New Roman" w:hAnsi="Times New Roman" w:cs="Times New Roman"/>
+          <w:rFonts w:ascii="Arial" w:hAnsi="Arial" w:cs="Arial"/>
           <w:color w:val="000000" w:themeColor="text1"/>
           <w:lang w:val="en-US"/>
         </w:rPr>
@@ -601,17 +473,13 @@
     <w:p>
       <w:pPr>
         <w:rPr>
-          <w:rFonts w:ascii="Times New Roman" w:hAnsi="Times New Roman" w:cs="Times New Roman"/>
-          <w:sz w:val="30"/>
-          <w:szCs w:val="30"/>
-          <w:lang w:val="en-US"/>
-        </w:rPr>
-      </w:pPr>
-      <w:r>
-        <w:rPr>
-          <w:rFonts w:ascii="Times New Roman" w:hAnsi="Times New Roman" w:cs="Times New Roman"/>
-          <w:sz w:val="30"/>
-          <w:szCs w:val="30"/>
+          <w:rFonts w:ascii="Arial" w:hAnsi="Arial" w:cs="Arial"/>
+          <w:lang w:val="en-US"/>
+        </w:rPr>
+      </w:pPr>
+      <w:r>
+        <w:rPr>
+          <w:rFonts w:ascii="Arial" w:hAnsi="Arial" w:cs="Arial"/>
           <w:lang w:val="en-US"/>
         </w:rPr>
         <w:t>I need to implement a button that lets you save your stats (which will be later extended to other things to save) and tailor the Write functionality.</w:t>
@@ -620,17 +488,13 @@
     <w:p>
       <w:pPr>
         <w:rPr>
-          <w:rFonts w:ascii="Times New Roman" w:hAnsi="Times New Roman" w:cs="Times New Roman"/>
-          <w:sz w:val="30"/>
-          <w:szCs w:val="30"/>
-          <w:lang w:val="en-US"/>
-        </w:rPr>
-      </w:pPr>
-      <w:r>
-        <w:rPr>
-          <w:rFonts w:ascii="Times New Roman" w:hAnsi="Times New Roman" w:cs="Times New Roman"/>
-          <w:sz w:val="30"/>
-          <w:szCs w:val="30"/>
+          <w:rFonts w:ascii="Arial" w:hAnsi="Arial" w:cs="Arial"/>
+          <w:lang w:val="en-US"/>
+        </w:rPr>
+      </w:pPr>
+      <w:r>
+        <w:rPr>
+          <w:rFonts w:ascii="Arial" w:hAnsi="Arial" w:cs="Arial"/>
           <w:lang w:val="en-US"/>
         </w:rPr>
         <w:t>Anis.</w:t>
@@ -639,19 +503,15 @@
     <w:p>
       <w:pPr>
         <w:rPr>
-          <w:rFonts w:ascii="Times New Roman" w:hAnsi="Times New Roman" w:cs="Times New Roman"/>
-          <w:i/>
-          <w:sz w:val="30"/>
-          <w:szCs w:val="30"/>
-          <w:lang w:val="en-US"/>
-        </w:rPr>
-      </w:pPr>
-      <w:r>
-        <w:rPr>
-          <w:rFonts w:ascii="Times New Roman" w:hAnsi="Times New Roman" w:cs="Times New Roman"/>
-          <w:i/>
-          <w:sz w:val="30"/>
-          <w:szCs w:val="30"/>
+          <w:rFonts w:ascii="Arial" w:hAnsi="Arial" w:cs="Arial"/>
+          <w:i/>
+          <w:lang w:val="en-US"/>
+        </w:rPr>
+      </w:pPr>
+      <w:r>
+        <w:rPr>
+          <w:rFonts w:ascii="Arial" w:hAnsi="Arial" w:cs="Arial"/>
+          <w:i/>
           <w:lang w:val="en-US"/>
         </w:rPr>
         <w:t>16/7/2018:</w:t>
@@ -660,53 +520,41 @@
     <w:p>
       <w:pPr>
         <w:rPr>
-          <w:rFonts w:ascii="Times New Roman" w:hAnsi="Times New Roman" w:cs="Times New Roman"/>
-          <w:sz w:val="30"/>
-          <w:szCs w:val="30"/>
-          <w:lang w:val="en-US"/>
-        </w:rPr>
-      </w:pPr>
-      <w:r>
-        <w:rPr>
-          <w:rFonts w:ascii="Times New Roman" w:hAnsi="Times New Roman" w:cs="Times New Roman"/>
-          <w:sz w:val="30"/>
-          <w:szCs w:val="30"/>
+          <w:rFonts w:ascii="Arial" w:hAnsi="Arial" w:cs="Arial"/>
+          <w:lang w:val="en-US"/>
+        </w:rPr>
+      </w:pPr>
+      <w:r>
+        <w:rPr>
+          <w:rFonts w:ascii="Arial" w:hAnsi="Arial" w:cs="Arial"/>
           <w:lang w:val="en-US"/>
         </w:rPr>
         <w:t>Added a Save functionality, pause menu buttons “Resume”, “Quit” and “Save”, they also work</w:t>
       </w:r>
       <w:r>
         <w:rPr>
-          <w:rFonts w:ascii="Times New Roman" w:hAnsi="Times New Roman" w:cs="Times New Roman"/>
-          <w:sz w:val="30"/>
-          <w:szCs w:val="30"/>
+          <w:rFonts w:ascii="Arial" w:hAnsi="Arial" w:cs="Arial"/>
           <w:lang w:val="en-US"/>
         </w:rPr>
         <w:t>. I need to extend the Save /Load</w:t>
       </w:r>
       <w:r>
         <w:rPr>
-          <w:rFonts w:ascii="Times New Roman" w:hAnsi="Times New Roman" w:cs="Times New Roman"/>
-          <w:sz w:val="30"/>
-          <w:szCs w:val="30"/>
+          <w:rFonts w:ascii="Arial" w:hAnsi="Arial" w:cs="Arial"/>
           <w:lang w:val="en-US"/>
         </w:rPr>
         <w:t xml:space="preserve"> function</w:t>
       </w:r>
       <w:r>
         <w:rPr>
-          <w:rFonts w:ascii="Times New Roman" w:hAnsi="Times New Roman" w:cs="Times New Roman"/>
-          <w:sz w:val="30"/>
-          <w:szCs w:val="30"/>
+          <w:rFonts w:ascii="Arial" w:hAnsi="Arial" w:cs="Arial"/>
           <w:lang w:val="en-US"/>
         </w:rPr>
         <w:t xml:space="preserve"> to Ammos, Guns (that needs a lot more work though since for now there isn’t a script that con</w:t>
       </w:r>
       <w:r>
         <w:rPr>
-          <w:rFonts w:ascii="Times New Roman" w:hAnsi="Times New Roman" w:cs="Times New Roman"/>
-          <w:sz w:val="30"/>
-          <w:szCs w:val="30"/>
+          <w:rFonts w:ascii="Arial" w:hAnsi="Arial" w:cs="Arial"/>
           <w:lang w:val="en-US"/>
         </w:rPr>
         <w:t>trols which gun the player has) etc.</w:t>
@@ -715,27 +563,21 @@
     <w:p>
       <w:pPr>
         <w:rPr>
-          <w:rFonts w:ascii="Times New Roman" w:hAnsi="Times New Roman" w:cs="Times New Roman"/>
-          <w:sz w:val="30"/>
-          <w:szCs w:val="30"/>
-          <w:lang w:val="en-US"/>
-        </w:rPr>
-      </w:pPr>
-    </w:p>
-    <w:p>
-      <w:pPr>
-        <w:rPr>
-          <w:rFonts w:ascii="Times New Roman" w:hAnsi="Times New Roman" w:cs="Times New Roman"/>
-          <w:sz w:val="30"/>
-          <w:szCs w:val="30"/>
-          <w:lang w:val="en-US"/>
-        </w:rPr>
-      </w:pPr>
-      <w:r>
-        <w:rPr>
-          <w:rFonts w:ascii="Times New Roman" w:hAnsi="Times New Roman" w:cs="Times New Roman"/>
-          <w:sz w:val="30"/>
-          <w:szCs w:val="30"/>
+          <w:rFonts w:ascii="Arial" w:hAnsi="Arial" w:cs="Arial"/>
+          <w:lang w:val="en-US"/>
+        </w:rPr>
+      </w:pPr>
+    </w:p>
+    <w:p>
+      <w:pPr>
+        <w:rPr>
+          <w:rFonts w:ascii="Arial" w:hAnsi="Arial" w:cs="Arial"/>
+          <w:lang w:val="en-US"/>
+        </w:rPr>
+      </w:pPr>
+      <w:r>
+        <w:rPr>
+          <w:rFonts w:ascii="Arial" w:hAnsi="Arial" w:cs="Arial"/>
           <w:lang w:val="en-US"/>
         </w:rPr>
         <w:t>Anis.</w:t>
@@ -744,19 +586,15 @@
     <w:p>
       <w:pPr>
         <w:rPr>
-          <w:rFonts w:ascii="Times New Roman" w:hAnsi="Times New Roman" w:cs="Times New Roman"/>
-          <w:i/>
-          <w:sz w:val="30"/>
-          <w:szCs w:val="30"/>
-          <w:lang w:val="en-US"/>
-        </w:rPr>
-      </w:pPr>
-      <w:r>
-        <w:rPr>
-          <w:rFonts w:ascii="Times New Roman" w:hAnsi="Times New Roman" w:cs="Times New Roman"/>
-          <w:i/>
-          <w:sz w:val="30"/>
-          <w:szCs w:val="30"/>
+          <w:rFonts w:ascii="Arial" w:hAnsi="Arial" w:cs="Arial"/>
+          <w:i/>
+          <w:lang w:val="en-US"/>
+        </w:rPr>
+      </w:pPr>
+      <w:r>
+        <w:rPr>
+          <w:rFonts w:ascii="Arial" w:hAnsi="Arial" w:cs="Arial"/>
+          <w:i/>
           <w:lang w:val="en-US"/>
         </w:rPr>
         <w:t>18/7/2018:</w:t>
@@ -765,17 +603,13 @@
     <w:p>
       <w:pPr>
         <w:rPr>
-          <w:rFonts w:ascii="Times New Roman" w:hAnsi="Times New Roman" w:cs="Times New Roman"/>
-          <w:sz w:val="30"/>
-          <w:szCs w:val="30"/>
-          <w:lang w:val="en-US"/>
-        </w:rPr>
-      </w:pPr>
-      <w:r>
-        <w:rPr>
-          <w:rFonts w:ascii="Times New Roman" w:hAnsi="Times New Roman" w:cs="Times New Roman"/>
-          <w:sz w:val="30"/>
-          <w:szCs w:val="30"/>
+          <w:rFonts w:ascii="Arial" w:hAnsi="Arial" w:cs="Arial"/>
+          <w:lang w:val="en-US"/>
+        </w:rPr>
+      </w:pPr>
+      <w:r>
+        <w:rPr>
+          <w:rFonts w:ascii="Arial" w:hAnsi="Arial" w:cs="Arial"/>
           <w:lang w:val="en-US"/>
         </w:rPr>
         <w:t>Cleaned some code and added NPC Aiming (need to give it a gun, and need to make it aim freely!)</w:t>
@@ -784,18 +618,14 @@
     <w:p>
       <w:pPr>
         <w:rPr>
-          <w:rFonts w:ascii="Times New Roman" w:hAnsi="Times New Roman" w:cs="Times New Roman"/>
-          <w:sz w:val="30"/>
-          <w:szCs w:val="30"/>
-          <w:lang w:val="en-US"/>
-        </w:rPr>
-      </w:pPr>
-      <w:r>
-        <w:rPr>
-          <w:rFonts w:ascii="Times New Roman" w:hAnsi="Times New Roman" w:cs="Times New Roman"/>
-          <w:i/>
-          <w:sz w:val="30"/>
-          <w:szCs w:val="30"/>
+          <w:rFonts w:ascii="Arial" w:hAnsi="Arial" w:cs="Arial"/>
+          <w:lang w:val="en-US"/>
+        </w:rPr>
+      </w:pPr>
+      <w:r>
+        <w:rPr>
+          <w:rFonts w:ascii="Arial" w:hAnsi="Arial" w:cs="Arial"/>
+          <w:i/>
           <w:lang w:val="en-US"/>
         </w:rPr>
         <w:t>19/7/2018:</w:t>
@@ -804,17 +634,13 @@
     <w:p>
       <w:pPr>
         <w:rPr>
-          <w:rFonts w:ascii="Times New Roman" w:hAnsi="Times New Roman" w:cs="Times New Roman"/>
-          <w:sz w:val="30"/>
-          <w:szCs w:val="30"/>
-          <w:lang w:val="en-US"/>
-        </w:rPr>
-      </w:pPr>
-      <w:r>
-        <w:rPr>
-          <w:rFonts w:ascii="Times New Roman" w:hAnsi="Times New Roman" w:cs="Times New Roman"/>
-          <w:sz w:val="30"/>
-          <w:szCs w:val="30"/>
+          <w:rFonts w:ascii="Arial" w:hAnsi="Arial" w:cs="Arial"/>
+          <w:lang w:val="en-US"/>
+        </w:rPr>
+      </w:pPr>
+      <w:r>
+        <w:rPr>
+          <w:rFonts w:ascii="Arial" w:hAnsi="Arial" w:cs="Arial"/>
           <w:lang w:val="en-US"/>
         </w:rPr>
         <w:t>Made the NPC Aim freely.</w:t>
@@ -823,19 +649,15 @@
     <w:p>
       <w:pPr>
         <w:rPr>
-          <w:rFonts w:ascii="Times New Roman" w:hAnsi="Times New Roman" w:cs="Times New Roman"/>
-          <w:i/>
-          <w:sz w:val="30"/>
-          <w:szCs w:val="30"/>
-          <w:lang w:val="en-US"/>
-        </w:rPr>
-      </w:pPr>
-      <w:r>
-        <w:rPr>
-          <w:rFonts w:ascii="Times New Roman" w:hAnsi="Times New Roman" w:cs="Times New Roman"/>
-          <w:i/>
-          <w:sz w:val="30"/>
-          <w:szCs w:val="30"/>
+          <w:rFonts w:ascii="Arial" w:hAnsi="Arial" w:cs="Arial"/>
+          <w:i/>
+          <w:lang w:val="en-US"/>
+        </w:rPr>
+      </w:pPr>
+      <w:r>
+        <w:rPr>
+          <w:rFonts w:ascii="Arial" w:hAnsi="Arial" w:cs="Arial"/>
+          <w:i/>
           <w:lang w:val="en-US"/>
         </w:rPr>
         <w:t>Anis.</w:t>
@@ -844,61 +666,48 @@
     <w:p>
       <w:pPr>
         <w:rPr>
-          <w:rFonts w:ascii="Times New Roman" w:hAnsi="Times New Roman" w:cs="Times New Roman"/>
-          <w:i/>
-          <w:sz w:val="30"/>
-          <w:szCs w:val="30"/>
-          <w:lang w:val="en-US"/>
-        </w:rPr>
-      </w:pPr>
-    </w:p>
-    <w:p>
-      <w:pPr>
-        <w:rPr>
-          <w:rFonts w:ascii="Times New Roman" w:hAnsi="Times New Roman" w:cs="Times New Roman"/>
-          <w:i/>
-          <w:sz w:val="30"/>
-          <w:szCs w:val="30"/>
-          <w:lang w:val="en-US"/>
-        </w:rPr>
-      </w:pPr>
-    </w:p>
-    <w:p>
-      <w:pPr>
-        <w:rPr>
-          <w:rFonts w:ascii="Times New Roman" w:hAnsi="Times New Roman" w:cs="Times New Roman"/>
-          <w:i/>
-          <w:sz w:val="30"/>
-          <w:szCs w:val="30"/>
-          <w:lang w:val="en-US"/>
-        </w:rPr>
-      </w:pPr>
-      <w:r>
-        <w:rPr>
-          <w:rFonts w:ascii="Times New Roman" w:hAnsi="Times New Roman" w:cs="Times New Roman"/>
-          <w:i/>
-          <w:sz w:val="30"/>
-          <w:szCs w:val="30"/>
-          <w:lang w:val="en-US"/>
-        </w:rPr>
-        <w:lastRenderedPageBreak/>
+          <w:rFonts w:ascii="Arial" w:hAnsi="Arial" w:cs="Arial"/>
+          <w:i/>
+          <w:lang w:val="en-US"/>
+        </w:rPr>
+      </w:pPr>
+    </w:p>
+    <w:p>
+      <w:pPr>
+        <w:rPr>
+          <w:rFonts w:ascii="Arial" w:hAnsi="Arial" w:cs="Arial"/>
+          <w:i/>
+          <w:lang w:val="en-US"/>
+        </w:rPr>
+      </w:pPr>
+    </w:p>
+    <w:p>
+      <w:pPr>
+        <w:rPr>
+          <w:rFonts w:ascii="Arial" w:hAnsi="Arial" w:cs="Arial"/>
+          <w:i/>
+          <w:lang w:val="en-US"/>
+        </w:rPr>
+      </w:pPr>
+      <w:r>
+        <w:rPr>
+          <w:rFonts w:ascii="Arial" w:hAnsi="Arial" w:cs="Arial"/>
+          <w:i/>
+          <w:lang w:val="en-US"/>
+        </w:rPr>
         <w:t>23/7/2018:</w:t>
       </w:r>
     </w:p>
     <w:p>
       <w:pPr>
         <w:rPr>
-          <w:rFonts w:ascii="Times New Roman" w:hAnsi="Times New Roman" w:cs="Times New Roman"/>
-          <w:sz w:val="30"/>
-          <w:szCs w:val="30"/>
-          <w:lang w:val="en-US"/>
-        </w:rPr>
-      </w:pPr>
-      <w:r>
-        <w:rPr>
-          <w:rFonts w:ascii="Times New Roman" w:hAnsi="Times New Roman" w:cs="Times New Roman"/>
-          <w:sz w:val="30"/>
-          <w:szCs w:val="30"/>
+          <w:rFonts w:ascii="Arial" w:hAnsi="Arial" w:cs="Arial"/>
+          <w:lang w:val="en-US"/>
+        </w:rPr>
+      </w:pPr>
+      <w:r>
+        <w:rPr>
+          <w:rFonts w:ascii="Arial" w:hAnsi="Arial" w:cs="Arial"/>
           <w:lang w:val="en-US"/>
         </w:rPr>
         <w:t>Took some time off, Should have updated the reports on 19/7 (when I actually added ragdoll when hit by cars) but I forgot.</w:t>
@@ -907,17 +716,13 @@
     <w:p>
       <w:pPr>
         <w:rPr>
-          <w:rFonts w:ascii="Times New Roman" w:hAnsi="Times New Roman" w:cs="Times New Roman"/>
-          <w:sz w:val="30"/>
-          <w:szCs w:val="30"/>
-          <w:lang w:val="en-US"/>
-        </w:rPr>
-      </w:pPr>
-      <w:r>
-        <w:rPr>
-          <w:rFonts w:ascii="Times New Roman" w:hAnsi="Times New Roman" w:cs="Times New Roman"/>
-          <w:sz w:val="30"/>
-          <w:szCs w:val="30"/>
+          <w:rFonts w:ascii="Arial" w:hAnsi="Arial" w:cs="Arial"/>
+          <w:lang w:val="en-US"/>
+        </w:rPr>
+      </w:pPr>
+      <w:r>
+        <w:rPr>
+          <w:rFonts w:ascii="Arial" w:hAnsi="Arial" w:cs="Arial"/>
           <w:lang w:val="en-US"/>
         </w:rPr>
         <w:t>Added ragdoll when Hit by a car (only for the default avatar model as it’s in T-Pose and I need the other models to be in T-Pose, that will be done later). I also fixed some of the flares effects, updated the Car Prefab and made so that if an NPC or the player isn’t driving the car it doesn’t make any sound. Need to make the NPC get in the car though, for now it’s like the car is controlling itself.</w:t>
@@ -926,17 +731,13 @@
     <w:p>
       <w:pPr>
         <w:rPr>
-          <w:rFonts w:ascii="Times New Roman" w:hAnsi="Times New Roman" w:cs="Times New Roman"/>
-          <w:sz w:val="30"/>
-          <w:szCs w:val="30"/>
-          <w:lang w:val="en-US"/>
-        </w:rPr>
-      </w:pPr>
-      <w:r>
-        <w:rPr>
-          <w:rFonts w:ascii="Times New Roman" w:hAnsi="Times New Roman" w:cs="Times New Roman"/>
-          <w:sz w:val="30"/>
-          <w:szCs w:val="30"/>
+          <w:rFonts w:ascii="Arial" w:hAnsi="Arial" w:cs="Arial"/>
+          <w:lang w:val="en-US"/>
+        </w:rPr>
+      </w:pPr>
+      <w:r>
+        <w:rPr>
+          <w:rFonts w:ascii="Arial" w:hAnsi="Arial" w:cs="Arial"/>
           <w:lang w:val="en-US"/>
         </w:rPr>
         <w:t xml:space="preserve">I also finally changed the gun switching system to an ENUM </w:t>
@@ -944,9 +745,7 @@
       <w:proofErr w:type="gramStart"/>
       <w:r>
         <w:rPr>
-          <w:rFonts w:ascii="Times New Roman" w:hAnsi="Times New Roman" w:cs="Times New Roman"/>
-          <w:sz w:val="30"/>
-          <w:szCs w:val="30"/>
+          <w:rFonts w:ascii="Arial" w:hAnsi="Arial" w:cs="Arial"/>
           <w:lang w:val="en-US"/>
         </w:rPr>
         <w:t>system  instead</w:t>
@@ -954,28 +753,22 @@
       <w:proofErr w:type="gramEnd"/>
       <w:r>
         <w:rPr>
-          <w:rFonts w:ascii="Times New Roman" w:hAnsi="Times New Roman" w:cs="Times New Roman"/>
-          <w:sz w:val="30"/>
-          <w:szCs w:val="30"/>
+          <w:rFonts w:ascii="Arial" w:hAnsi="Arial" w:cs="Arial"/>
           <w:lang w:val="en-US"/>
         </w:rPr>
         <w:t xml:space="preserve"> of the way less efficient  bool system (which was, just for the record, temporary), and unified the Guns script (there were two scripts, one for Semi-Auto guns and one for Auto guns), so now to create a new gun you just have to attach it the gun script and set the bool so the game knows if it’s an auto gun or a semi auto.</w:t>
       </w:r>
-      <w:bookmarkStart w:id="0" w:name="_GoBack"/>
-      <w:bookmarkEnd w:id="0"/>
-    </w:p>
-    <w:p>
-      <w:pPr>
-        <w:rPr>
-          <w:rFonts w:ascii="Arial" w:hAnsi="Arial" w:cs="Arial"/>
-          <w:lang w:val="en-US"/>
-        </w:rPr>
-      </w:pPr>
-      <w:r>
-        <w:rPr>
-          <w:rFonts w:ascii="Times New Roman" w:hAnsi="Times New Roman" w:cs="Times New Roman"/>
-          <w:sz w:val="30"/>
-          <w:szCs w:val="30"/>
+    </w:p>
+    <w:p>
+      <w:pPr>
+        <w:rPr>
+          <w:rFonts w:ascii="Arial" w:hAnsi="Arial" w:cs="Arial"/>
+          <w:lang w:val="en-US"/>
+        </w:rPr>
+      </w:pPr>
+      <w:r>
+        <w:rPr>
+          <w:rFonts w:ascii="Arial" w:hAnsi="Arial" w:cs="Arial"/>
           <w:lang w:val="en-US"/>
         </w:rPr>
         <w:t>Anis</w:t>
@@ -985,9 +778,80 @@
       <w:pPr>
         <w:rPr>
           <w:rFonts w:ascii="Arial" w:hAnsi="Arial" w:cs="Arial"/>
-          <w:lang w:val="en-US"/>
-        </w:rPr>
-      </w:pPr>
+          <w:i/>
+          <w:lang w:val="en-US"/>
+        </w:rPr>
+      </w:pPr>
+      <w:r>
+        <w:rPr>
+          <w:rFonts w:ascii="Arial" w:hAnsi="Arial" w:cs="Arial"/>
+          <w:i/>
+          <w:lang w:val="en-US"/>
+        </w:rPr>
+        <w:t>24/7/2018:</w:t>
+      </w:r>
+    </w:p>
+    <w:p>
+      <w:pPr>
+        <w:rPr>
+          <w:rFonts w:ascii="Arial" w:hAnsi="Arial" w:cs="Arial"/>
+          <w:lang w:val="en-US"/>
+        </w:rPr>
+      </w:pPr>
+      <w:r>
+        <w:rPr>
+          <w:rFonts w:ascii="Arial" w:hAnsi="Arial" w:cs="Arial"/>
+          <w:lang w:val="en-US"/>
+        </w:rPr>
+        <w:t xml:space="preserve">Improved the guns scripts (added reload time and made so that you can’t shoot very fast with a pistol). Next stop: Adding rag doll for NPCs and Players (need to get </w:t>
+      </w:r>
+      <w:proofErr w:type="gramStart"/>
+      <w:r>
+        <w:rPr>
+          <w:rFonts w:ascii="Arial" w:hAnsi="Arial" w:cs="Arial"/>
+          <w:lang w:val="en-US"/>
+        </w:rPr>
+        <w:t>them  to</w:t>
+      </w:r>
+      <w:proofErr w:type="gramEnd"/>
+      <w:r>
+        <w:rPr>
+          <w:rFonts w:ascii="Arial" w:hAnsi="Arial" w:cs="Arial"/>
+          <w:lang w:val="en-US"/>
+        </w:rPr>
+        <w:t xml:space="preserve"> T-Pose), switching from Ragdoll to </w:t>
+      </w:r>
+      <w:proofErr w:type="spellStart"/>
+      <w:r>
+        <w:rPr>
+          <w:rFonts w:ascii="Arial" w:hAnsi="Arial" w:cs="Arial"/>
+          <w:lang w:val="en-US"/>
+        </w:rPr>
+        <w:t>Mecanim</w:t>
+      </w:r>
+      <w:proofErr w:type="spellEnd"/>
+      <w:r>
+        <w:rPr>
+          <w:rFonts w:ascii="Arial" w:hAnsi="Arial" w:cs="Arial"/>
+          <w:lang w:val="en-US"/>
+        </w:rPr>
+        <w:t xml:space="preserve"> (need a get back up animation!)</w:t>
+      </w:r>
+    </w:p>
+    <w:p>
+      <w:pPr>
+        <w:rPr>
+          <w:rFonts w:ascii="Arial" w:hAnsi="Arial" w:cs="Arial"/>
+          <w:lang w:val="en-US"/>
+        </w:rPr>
+      </w:pPr>
+      <w:r>
+        <w:rPr>
+          <w:rFonts w:ascii="Arial" w:hAnsi="Arial" w:cs="Arial"/>
+          <w:lang w:val="en-US"/>
+        </w:rPr>
+        <w:t>Anis</w:t>
+      </w:r>
     </w:p>
     <w:sectPr>
       <w:pgSz w:w="11906" w:h="16838"/>

</xml_diff>